<commit_message>
add final details in document
</commit_message>
<xml_diff>
--- a/Doc/Documentation.docx
+++ b/Doc/Documentation.docx
@@ -50,7 +50,7 @@
                     </pic:cNvPicPr>
                   </pic:nvPicPr>
                   <pic:blipFill>
-                    <a:blip r:embed="rId6">
+                    <a:blip r:embed="rId8">
                       <a:extLst>
                         <a:ext uri="{28A0092B-C50C-407E-A947-70E740481C1C}">
                           <a14:useLocalDpi xmlns:a14="http://schemas.microsoft.com/office/drawing/2010/main" val="0"/>
@@ -121,7 +121,7 @@
                     <pic:cNvPicPr/>
                   </pic:nvPicPr>
                   <pic:blipFill>
-                    <a:blip r:embed="rId7">
+                    <a:blip r:embed="rId9">
                       <a:extLst>
                         <a:ext uri="{28A0092B-C50C-407E-A947-70E740481C1C}">
                           <a14:useLocalDpi xmlns:a14="http://schemas.microsoft.com/office/drawing/2010/main" val="0"/>
@@ -432,6 +432,7 @@
         <w:t xml:space="preserve">Using </w:t>
       </w:r>
       <w:proofErr w:type="spellStart"/>
+      <w:proofErr w:type="gramStart"/>
       <w:r>
         <w:rPr>
           <w:rFonts w:ascii="Roboto" w:eastAsia="Times New Roman" w:hAnsi="Roboto" w:cs="Times New Roman"/>
@@ -475,6 +476,7 @@
         <w:t>Xception</w:t>
       </w:r>
       <w:proofErr w:type="spellEnd"/>
+      <w:proofErr w:type="gramEnd"/>
       <w:r>
         <w:rPr>
           <w:rFonts w:ascii="Roboto" w:eastAsia="Times New Roman" w:hAnsi="Roboto" w:cs="Times New Roman"/>
@@ -1745,6 +1747,605 @@
     <w:p>
       <w:pPr>
         <w:spacing w:after="0" w:line="720" w:lineRule="auto"/>
+        <w:jc w:val="center"/>
+        <w:rPr>
+          <w:rFonts w:ascii="Roboto" w:eastAsia="Times New Roman" w:hAnsi="Roboto" w:cs="Times New Roman"/>
+          <w:color w:val="212529"/>
+          <w:kern w:val="0"/>
+          <w:sz w:val="32"/>
+          <w:szCs w:val="32"/>
+          <w14:ligatures w14:val="none"/>
+        </w:rPr>
+      </w:pPr>
+      <w:r>
+        <w:rPr>
+          <w:rFonts w:ascii="Roboto" w:eastAsia="Times New Roman" w:hAnsi="Roboto" w:cs="Times New Roman"/>
+          <w:color w:val="212529"/>
+          <w:kern w:val="0"/>
+          <w:sz w:val="32"/>
+          <w:szCs w:val="32"/>
+          <w14:ligatures w14:val="none"/>
+        </w:rPr>
+        <w:lastRenderedPageBreak/>
+        <w:t>Index</w:t>
+      </w:r>
+    </w:p>
+    <w:tbl>
+      <w:tblPr>
+        <w:tblStyle w:val="TableGrid"/>
+        <w:tblW w:w="0" w:type="auto"/>
+        <w:tblLook w:val="04A0" w:firstRow="1" w:lastRow="0" w:firstColumn="1" w:lastColumn="0" w:noHBand="0" w:noVBand="1"/>
+      </w:tblPr>
+      <w:tblGrid>
+        <w:gridCol w:w="1705"/>
+        <w:gridCol w:w="7645"/>
+      </w:tblGrid>
+      <w:tr>
+        <w:trPr>
+          <w:trHeight w:val="458"/>
+        </w:trPr>
+        <w:tc>
+          <w:tcPr>
+            <w:tcW w:w="1705" w:type="dxa"/>
+          </w:tcPr>
+          <w:p>
+            <w:pPr>
+              <w:spacing w:line="276" w:lineRule="auto"/>
+              <w:rPr>
+                <w:rFonts w:ascii="Roboto" w:eastAsia="Times New Roman" w:hAnsi="Roboto" w:cs="Times New Roman"/>
+                <w:color w:val="212529"/>
+                <w:kern w:val="0"/>
+                <w:sz w:val="24"/>
+                <w:szCs w:val="24"/>
+                <w14:ligatures w14:val="none"/>
+              </w:rPr>
+            </w:pPr>
+            <w:r>
+              <w:rPr>
+                <w:rFonts w:ascii="Roboto" w:eastAsia="Times New Roman" w:hAnsi="Roboto" w:cs="Times New Roman"/>
+                <w:color w:val="212529"/>
+                <w:kern w:val="0"/>
+                <w:sz w:val="24"/>
+                <w:szCs w:val="24"/>
+                <w14:ligatures w14:val="none"/>
+              </w:rPr>
+              <w:t>Page Number</w:t>
+            </w:r>
+          </w:p>
+        </w:tc>
+        <w:tc>
+          <w:tcPr>
+            <w:tcW w:w="7645" w:type="dxa"/>
+          </w:tcPr>
+          <w:p>
+            <w:pPr>
+              <w:spacing w:line="276" w:lineRule="auto"/>
+              <w:rPr>
+                <w:rFonts w:ascii="Roboto" w:eastAsia="Times New Roman" w:hAnsi="Roboto" w:cs="Times New Roman"/>
+                <w:color w:val="212529"/>
+                <w:kern w:val="0"/>
+                <w:sz w:val="24"/>
+                <w:szCs w:val="24"/>
+                <w14:ligatures w14:val="none"/>
+              </w:rPr>
+            </w:pPr>
+            <w:r>
+              <w:rPr>
+                <w:rFonts w:ascii="Roboto" w:eastAsia="Times New Roman" w:hAnsi="Roboto" w:cs="Times New Roman"/>
+                <w:color w:val="212529"/>
+                <w:kern w:val="0"/>
+                <w:sz w:val="24"/>
+                <w:szCs w:val="24"/>
+                <w14:ligatures w14:val="none"/>
+              </w:rPr>
+              <w:t>Content</w:t>
+            </w:r>
+          </w:p>
+        </w:tc>
+      </w:tr>
+      <w:tr>
+        <w:tc>
+          <w:tcPr>
+            <w:tcW w:w="1705" w:type="dxa"/>
+            <w:shd w:val="clear" w:color="auto" w:fill="auto"/>
+          </w:tcPr>
+          <w:p>
+            <w:pPr>
+              <w:spacing w:before="240" w:line="480" w:lineRule="auto"/>
+              <w:rPr>
+                <w:rFonts w:ascii="Roboto" w:eastAsia="Times New Roman" w:hAnsi="Roboto" w:cs="Times New Roman"/>
+                <w:color w:val="212529"/>
+                <w:kern w:val="0"/>
+                <w:sz w:val="24"/>
+                <w:szCs w:val="24"/>
+                <w14:ligatures w14:val="none"/>
+              </w:rPr>
+            </w:pPr>
+            <w:r>
+              <w:rPr>
+                <w:rFonts w:ascii="Roboto" w:eastAsia="Times New Roman" w:hAnsi="Roboto" w:cs="Times New Roman"/>
+                <w:color w:val="212529"/>
+                <w:kern w:val="0"/>
+                <w:sz w:val="24"/>
+                <w:szCs w:val="24"/>
+                <w14:ligatures w14:val="none"/>
+              </w:rPr>
+              <w:t>3</w:t>
+            </w:r>
+          </w:p>
+        </w:tc>
+        <w:tc>
+          <w:tcPr>
+            <w:tcW w:w="7645" w:type="dxa"/>
+            <w:shd w:val="clear" w:color="auto" w:fill="auto"/>
+          </w:tcPr>
+          <w:p>
+            <w:pPr>
+              <w:spacing w:before="240" w:line="480" w:lineRule="auto"/>
+              <w:rPr>
+                <w:rFonts w:ascii="Roboto" w:eastAsia="Times New Roman" w:hAnsi="Roboto" w:cs="Times New Roman"/>
+                <w:color w:val="212529"/>
+                <w:kern w:val="0"/>
+                <w:sz w:val="24"/>
+                <w:szCs w:val="24"/>
+                <w14:ligatures w14:val="none"/>
+              </w:rPr>
+            </w:pPr>
+            <w:r>
+              <w:rPr>
+                <w:rFonts w:ascii="Roboto" w:eastAsia="Times New Roman" w:hAnsi="Roboto" w:cs="Times New Roman"/>
+                <w:color w:val="212529"/>
+                <w:kern w:val="0"/>
+                <w:sz w:val="24"/>
+                <w:szCs w:val="24"/>
+                <w14:ligatures w14:val="none"/>
+              </w:rPr>
+              <w:t>Introduction to the Project and System overview</w:t>
+            </w:r>
+          </w:p>
+        </w:tc>
+      </w:tr>
+      <w:tr>
+        <w:tc>
+          <w:tcPr>
+            <w:tcW w:w="1705" w:type="dxa"/>
+            <w:shd w:val="clear" w:color="auto" w:fill="auto"/>
+          </w:tcPr>
+          <w:p>
+            <w:pPr>
+              <w:spacing w:before="240" w:line="480" w:lineRule="auto"/>
+              <w:rPr>
+                <w:rFonts w:ascii="Roboto" w:eastAsia="Times New Roman" w:hAnsi="Roboto" w:cs="Times New Roman"/>
+                <w:color w:val="212529"/>
+                <w:kern w:val="0"/>
+                <w:sz w:val="24"/>
+                <w:szCs w:val="24"/>
+                <w14:ligatures w14:val="none"/>
+              </w:rPr>
+            </w:pPr>
+            <w:r>
+              <w:rPr>
+                <w:rFonts w:ascii="Roboto" w:eastAsia="Times New Roman" w:hAnsi="Roboto" w:cs="Times New Roman"/>
+                <w:color w:val="212529"/>
+                <w:kern w:val="0"/>
+                <w:sz w:val="24"/>
+                <w:szCs w:val="24"/>
+                <w14:ligatures w14:val="none"/>
+              </w:rPr>
+              <w:t>3</w:t>
+            </w:r>
+          </w:p>
+        </w:tc>
+        <w:tc>
+          <w:tcPr>
+            <w:tcW w:w="7645" w:type="dxa"/>
+            <w:shd w:val="clear" w:color="auto" w:fill="auto"/>
+          </w:tcPr>
+          <w:p>
+            <w:pPr>
+              <w:spacing w:before="240" w:line="480" w:lineRule="auto"/>
+              <w:rPr>
+                <w:rFonts w:ascii="Roboto" w:eastAsia="Times New Roman" w:hAnsi="Roboto" w:cs="Times New Roman"/>
+                <w:color w:val="212529"/>
+                <w:kern w:val="0"/>
+                <w:sz w:val="24"/>
+                <w:szCs w:val="24"/>
+                <w14:ligatures w14:val="none"/>
+              </w:rPr>
+            </w:pPr>
+            <w:r>
+              <w:rPr>
+                <w:rFonts w:ascii="Roboto" w:eastAsia="Times New Roman" w:hAnsi="Roboto" w:cs="Times New Roman"/>
+                <w:color w:val="212529"/>
+                <w:kern w:val="0"/>
+                <w:sz w:val="24"/>
+                <w:szCs w:val="24"/>
+                <w14:ligatures w14:val="none"/>
+              </w:rPr>
+              <w:t>About the Datasets</w:t>
+            </w:r>
+          </w:p>
+        </w:tc>
+      </w:tr>
+      <w:tr>
+        <w:tc>
+          <w:tcPr>
+            <w:tcW w:w="1705" w:type="dxa"/>
+            <w:shd w:val="clear" w:color="auto" w:fill="auto"/>
+          </w:tcPr>
+          <w:p>
+            <w:pPr>
+              <w:spacing w:before="240" w:line="480" w:lineRule="auto"/>
+              <w:rPr>
+                <w:rFonts w:ascii="Roboto" w:eastAsia="Times New Roman" w:hAnsi="Roboto" w:cs="Times New Roman"/>
+                <w:color w:val="212529"/>
+                <w:kern w:val="0"/>
+                <w:sz w:val="24"/>
+                <w:szCs w:val="24"/>
+                <w14:ligatures w14:val="none"/>
+              </w:rPr>
+            </w:pPr>
+            <w:r>
+              <w:rPr>
+                <w:rFonts w:ascii="Roboto" w:eastAsia="Times New Roman" w:hAnsi="Roboto" w:cs="Times New Roman"/>
+                <w:color w:val="212529"/>
+                <w:kern w:val="0"/>
+                <w:sz w:val="24"/>
+                <w:szCs w:val="24"/>
+                <w14:ligatures w14:val="none"/>
+              </w:rPr>
+              <w:t>4</w:t>
+            </w:r>
+          </w:p>
+        </w:tc>
+        <w:tc>
+          <w:tcPr>
+            <w:tcW w:w="7645" w:type="dxa"/>
+            <w:shd w:val="clear" w:color="auto" w:fill="auto"/>
+          </w:tcPr>
+          <w:p>
+            <w:pPr>
+              <w:spacing w:before="240" w:line="480" w:lineRule="auto"/>
+              <w:rPr>
+                <w:rFonts w:ascii="Roboto" w:eastAsia="Times New Roman" w:hAnsi="Roboto" w:cs="Times New Roman"/>
+                <w:color w:val="212529"/>
+                <w:kern w:val="0"/>
+                <w:sz w:val="24"/>
+                <w:szCs w:val="24"/>
+                <w14:ligatures w14:val="none"/>
+              </w:rPr>
+            </w:pPr>
+            <w:proofErr w:type="spellStart"/>
+            <w:r>
+              <w:rPr>
+                <w:rFonts w:ascii="Roboto" w:eastAsia="Times New Roman" w:hAnsi="Roboto" w:cs="Times New Roman"/>
+                <w:color w:val="212529"/>
+                <w:kern w:val="0"/>
+                <w:sz w:val="24"/>
+                <w:szCs w:val="24"/>
+                <w14:ligatures w14:val="none"/>
+              </w:rPr>
+              <w:t>ResNet</w:t>
+            </w:r>
+            <w:proofErr w:type="spellEnd"/>
+            <w:r>
+              <w:rPr>
+                <w:rFonts w:ascii="Roboto" w:eastAsia="Times New Roman" w:hAnsi="Roboto" w:cs="Times New Roman"/>
+                <w:color w:val="212529"/>
+                <w:kern w:val="0"/>
+                <w:sz w:val="24"/>
+                <w:szCs w:val="24"/>
+                <w14:ligatures w14:val="none"/>
+              </w:rPr>
+              <w:t xml:space="preserve"> Model Architecture and Implementation</w:t>
+            </w:r>
+          </w:p>
+        </w:tc>
+      </w:tr>
+      <w:tr>
+        <w:tc>
+          <w:tcPr>
+            <w:tcW w:w="1705" w:type="dxa"/>
+            <w:shd w:val="clear" w:color="auto" w:fill="auto"/>
+          </w:tcPr>
+          <w:p>
+            <w:pPr>
+              <w:spacing w:before="240" w:line="480" w:lineRule="auto"/>
+              <w:rPr>
+                <w:rFonts w:ascii="Roboto" w:eastAsia="Times New Roman" w:hAnsi="Roboto" w:cs="Times New Roman"/>
+                <w:color w:val="212529"/>
+                <w:kern w:val="0"/>
+                <w:sz w:val="24"/>
+                <w:szCs w:val="24"/>
+                <w14:ligatures w14:val="none"/>
+              </w:rPr>
+            </w:pPr>
+            <w:r>
+              <w:rPr>
+                <w:rFonts w:ascii="Roboto" w:eastAsia="Times New Roman" w:hAnsi="Roboto" w:cs="Times New Roman"/>
+                <w:color w:val="212529"/>
+                <w:kern w:val="0"/>
+                <w:sz w:val="24"/>
+                <w:szCs w:val="24"/>
+                <w14:ligatures w14:val="none"/>
+              </w:rPr>
+              <w:t>7</w:t>
+            </w:r>
+          </w:p>
+        </w:tc>
+        <w:tc>
+          <w:tcPr>
+            <w:tcW w:w="7645" w:type="dxa"/>
+            <w:shd w:val="clear" w:color="auto" w:fill="auto"/>
+          </w:tcPr>
+          <w:p>
+            <w:pPr>
+              <w:spacing w:before="240" w:line="480" w:lineRule="auto"/>
+              <w:rPr>
+                <w:rFonts w:ascii="Roboto" w:eastAsia="Times New Roman" w:hAnsi="Roboto" w:cs="Times New Roman"/>
+                <w:color w:val="212529"/>
+                <w:kern w:val="0"/>
+                <w:sz w:val="24"/>
+                <w:szCs w:val="24"/>
+                <w14:ligatures w14:val="none"/>
+              </w:rPr>
+            </w:pPr>
+            <w:proofErr w:type="spellStart"/>
+            <w:r>
+              <w:rPr>
+                <w:rFonts w:ascii="Roboto" w:eastAsia="Times New Roman" w:hAnsi="Roboto" w:cs="Times New Roman"/>
+                <w:color w:val="212529"/>
+                <w:kern w:val="0"/>
+                <w:sz w:val="24"/>
+                <w:szCs w:val="24"/>
+                <w14:ligatures w14:val="none"/>
+              </w:rPr>
+              <w:t>Xception</w:t>
+            </w:r>
+            <w:proofErr w:type="spellEnd"/>
+            <w:r>
+              <w:rPr>
+                <w:rFonts w:ascii="Roboto" w:eastAsia="Times New Roman" w:hAnsi="Roboto" w:cs="Times New Roman"/>
+                <w:color w:val="212529"/>
+                <w:kern w:val="0"/>
+                <w:sz w:val="24"/>
+                <w:szCs w:val="24"/>
+                <w14:ligatures w14:val="none"/>
+              </w:rPr>
+              <w:t xml:space="preserve"> Model Architecture and Implementation</w:t>
+            </w:r>
+          </w:p>
+        </w:tc>
+      </w:tr>
+      <w:tr>
+        <w:tc>
+          <w:tcPr>
+            <w:tcW w:w="1705" w:type="dxa"/>
+            <w:shd w:val="clear" w:color="auto" w:fill="auto"/>
+          </w:tcPr>
+          <w:p>
+            <w:pPr>
+              <w:spacing w:before="240" w:line="480" w:lineRule="auto"/>
+              <w:rPr>
+                <w:rFonts w:ascii="Roboto" w:eastAsia="Times New Roman" w:hAnsi="Roboto" w:cs="Times New Roman"/>
+                <w:color w:val="212529"/>
+                <w:kern w:val="0"/>
+                <w:sz w:val="24"/>
+                <w:szCs w:val="24"/>
+                <w14:ligatures w14:val="none"/>
+              </w:rPr>
+            </w:pPr>
+            <w:r>
+              <w:rPr>
+                <w:rFonts w:ascii="Roboto" w:eastAsia="Times New Roman" w:hAnsi="Roboto" w:cs="Times New Roman"/>
+                <w:color w:val="212529"/>
+                <w:kern w:val="0"/>
+                <w:sz w:val="24"/>
+                <w:szCs w:val="24"/>
+                <w14:ligatures w14:val="none"/>
+              </w:rPr>
+              <w:t>10</w:t>
+            </w:r>
+          </w:p>
+        </w:tc>
+        <w:tc>
+          <w:tcPr>
+            <w:tcW w:w="7645" w:type="dxa"/>
+            <w:shd w:val="clear" w:color="auto" w:fill="auto"/>
+          </w:tcPr>
+          <w:p>
+            <w:pPr>
+              <w:spacing w:before="240" w:line="480" w:lineRule="auto"/>
+              <w:rPr>
+                <w:rFonts w:ascii="Roboto" w:eastAsia="Times New Roman" w:hAnsi="Roboto" w:cs="Times New Roman"/>
+                <w:color w:val="212529"/>
+                <w:kern w:val="0"/>
+                <w:sz w:val="24"/>
+                <w:szCs w:val="24"/>
+                <w14:ligatures w14:val="none"/>
+              </w:rPr>
+            </w:pPr>
+            <w:proofErr w:type="spellStart"/>
+            <w:r>
+              <w:rPr>
+                <w:rFonts w:ascii="Roboto" w:eastAsia="Times New Roman" w:hAnsi="Roboto" w:cs="Times New Roman"/>
+                <w:color w:val="212529"/>
+                <w:kern w:val="0"/>
+                <w:sz w:val="24"/>
+                <w:szCs w:val="24"/>
+                <w14:ligatures w14:val="none"/>
+              </w:rPr>
+              <w:t>DenseNet</w:t>
+            </w:r>
+            <w:proofErr w:type="spellEnd"/>
+            <w:r>
+              <w:rPr>
+                <w:rFonts w:ascii="Roboto" w:eastAsia="Times New Roman" w:hAnsi="Roboto" w:cs="Times New Roman"/>
+                <w:color w:val="212529"/>
+                <w:kern w:val="0"/>
+                <w:sz w:val="24"/>
+                <w:szCs w:val="24"/>
+                <w14:ligatures w14:val="none"/>
+              </w:rPr>
+              <w:t xml:space="preserve"> Model Architecture and Implementation</w:t>
+            </w:r>
+          </w:p>
+        </w:tc>
+      </w:tr>
+      <w:tr>
+        <w:tc>
+          <w:tcPr>
+            <w:tcW w:w="1705" w:type="dxa"/>
+            <w:shd w:val="clear" w:color="auto" w:fill="auto"/>
+          </w:tcPr>
+          <w:p>
+            <w:pPr>
+              <w:spacing w:before="240" w:line="480" w:lineRule="auto"/>
+              <w:rPr>
+                <w:rFonts w:ascii="Roboto" w:eastAsia="Times New Roman" w:hAnsi="Roboto" w:cs="Times New Roman"/>
+                <w:color w:val="212529"/>
+                <w:kern w:val="0"/>
+                <w:sz w:val="24"/>
+                <w:szCs w:val="24"/>
+                <w14:ligatures w14:val="none"/>
+              </w:rPr>
+            </w:pPr>
+            <w:r>
+              <w:rPr>
+                <w:rFonts w:ascii="Roboto" w:eastAsia="Times New Roman" w:hAnsi="Roboto" w:cs="Times New Roman"/>
+                <w:color w:val="212529"/>
+                <w:kern w:val="0"/>
+                <w:sz w:val="24"/>
+                <w:szCs w:val="24"/>
+                <w14:ligatures w14:val="none"/>
+              </w:rPr>
+              <w:t>After each model</w:t>
+            </w:r>
+          </w:p>
+        </w:tc>
+        <w:tc>
+          <w:tcPr>
+            <w:tcW w:w="7645" w:type="dxa"/>
+            <w:shd w:val="clear" w:color="auto" w:fill="auto"/>
+          </w:tcPr>
+          <w:p>
+            <w:pPr>
+              <w:spacing w:before="240" w:line="480" w:lineRule="auto"/>
+              <w:rPr>
+                <w:rFonts w:ascii="Roboto" w:eastAsia="Times New Roman" w:hAnsi="Roboto" w:cs="Times New Roman"/>
+                <w:color w:val="212529"/>
+                <w:kern w:val="0"/>
+                <w:sz w:val="24"/>
+                <w:szCs w:val="24"/>
+                <w14:ligatures w14:val="none"/>
+              </w:rPr>
+            </w:pPr>
+            <w:r>
+              <w:rPr>
+                <w:rFonts w:ascii="Roboto" w:eastAsia="Times New Roman" w:hAnsi="Roboto" w:cs="Times New Roman"/>
+                <w:color w:val="212529"/>
+                <w:kern w:val="0"/>
+                <w:sz w:val="24"/>
+                <w:szCs w:val="24"/>
+                <w14:ligatures w14:val="none"/>
+              </w:rPr>
+              <w:t>Results of the Models (Accuracy, Visualization, Loss Curve, Confusion Matrix)</w:t>
+            </w:r>
+          </w:p>
+          <w:p>
+            <w:pPr>
+              <w:spacing w:before="240" w:line="480" w:lineRule="auto"/>
+              <w:rPr>
+                <w:rFonts w:ascii="Roboto" w:eastAsia="Times New Roman" w:hAnsi="Roboto" w:cs="Times New Roman"/>
+                <w:color w:val="212529"/>
+                <w:kern w:val="0"/>
+                <w:sz w:val="24"/>
+                <w:szCs w:val="24"/>
+                <w14:ligatures w14:val="none"/>
+              </w:rPr>
+            </w:pPr>
+          </w:p>
+        </w:tc>
+      </w:tr>
+      <w:tr>
+        <w:tc>
+          <w:tcPr>
+            <w:tcW w:w="1705" w:type="dxa"/>
+            <w:shd w:val="clear" w:color="auto" w:fill="auto"/>
+          </w:tcPr>
+          <w:p>
+            <w:pPr>
+              <w:spacing w:before="240" w:line="480" w:lineRule="auto"/>
+              <w:rPr>
+                <w:rFonts w:ascii="Roboto" w:eastAsia="Times New Roman" w:hAnsi="Roboto" w:cs="Times New Roman"/>
+                <w:color w:val="212529"/>
+                <w:kern w:val="0"/>
+                <w:sz w:val="24"/>
+                <w:szCs w:val="24"/>
+                <w14:ligatures w14:val="none"/>
+              </w:rPr>
+            </w:pPr>
+            <w:r>
+              <w:rPr>
+                <w:rFonts w:ascii="Roboto" w:eastAsia="Times New Roman" w:hAnsi="Roboto" w:cs="Times New Roman"/>
+                <w:color w:val="212529"/>
+                <w:kern w:val="0"/>
+                <w:sz w:val="24"/>
+                <w:szCs w:val="24"/>
+                <w14:ligatures w14:val="none"/>
+              </w:rPr>
+              <w:t>13</w:t>
+            </w:r>
+          </w:p>
+        </w:tc>
+        <w:tc>
+          <w:tcPr>
+            <w:tcW w:w="7645" w:type="dxa"/>
+            <w:shd w:val="clear" w:color="auto" w:fill="auto"/>
+          </w:tcPr>
+          <w:p>
+            <w:pPr>
+              <w:spacing w:before="240" w:line="480" w:lineRule="auto"/>
+              <w:rPr>
+                <w:rFonts w:ascii="Roboto" w:eastAsia="Times New Roman" w:hAnsi="Roboto" w:cs="Times New Roman"/>
+                <w:color w:val="212529"/>
+                <w:kern w:val="0"/>
+                <w:sz w:val="24"/>
+                <w:szCs w:val="24"/>
+                <w14:ligatures w14:val="none"/>
+              </w:rPr>
+            </w:pPr>
+            <w:r>
+              <w:rPr>
+                <w:rFonts w:ascii="Roboto" w:eastAsia="Times New Roman" w:hAnsi="Roboto" w:cs="Times New Roman"/>
+                <w:color w:val="212529"/>
+                <w:kern w:val="0"/>
+                <w:sz w:val="24"/>
+                <w:szCs w:val="24"/>
+                <w14:ligatures w14:val="none"/>
+              </w:rPr>
+              <w:t>Conclusion</w:t>
+            </w:r>
+          </w:p>
+          <w:p>
+            <w:pPr>
+              <w:spacing w:before="240" w:line="480" w:lineRule="auto"/>
+              <w:rPr>
+                <w:rFonts w:ascii="Roboto" w:eastAsia="Times New Roman" w:hAnsi="Roboto" w:cs="Times New Roman"/>
+                <w:color w:val="212529"/>
+                <w:kern w:val="0"/>
+                <w:sz w:val="24"/>
+                <w:szCs w:val="24"/>
+                <w14:ligatures w14:val="none"/>
+              </w:rPr>
+            </w:pPr>
+          </w:p>
+        </w:tc>
+      </w:tr>
+    </w:tbl>
+    <w:p>
+      <w:pPr>
+        <w:spacing w:after="0" w:line="720" w:lineRule="auto"/>
         <w:rPr>
           <w:rFonts w:ascii="Roboto" w:eastAsia="Times New Roman" w:hAnsi="Roboto" w:cs="Times New Roman"/>
           <w:color w:val="212529"/>
@@ -1754,435 +2355,6 @@
           <w14:ligatures w14:val="none"/>
         </w:rPr>
       </w:pPr>
-      <w:r>
-        <w:rPr>
-          <w:rFonts w:ascii="Roboto" w:eastAsia="Times New Roman" w:hAnsi="Roboto" w:cs="Times New Roman"/>
-          <w:color w:val="212529"/>
-          <w:kern w:val="0"/>
-          <w:sz w:val="24"/>
-          <w:szCs w:val="24"/>
-          <w14:ligatures w14:val="none"/>
-        </w:rPr>
-        <w:lastRenderedPageBreak/>
-        <w:t>Introduction to the Project and System overview</w:t>
-      </w:r>
-    </w:p>
-    <w:p>
-      <w:pPr>
-        <w:spacing w:after="0" w:line="720" w:lineRule="auto"/>
-        <w:rPr>
-          <w:rFonts w:ascii="Roboto" w:eastAsia="Times New Roman" w:hAnsi="Roboto" w:cs="Times New Roman"/>
-          <w:color w:val="212529"/>
-          <w:kern w:val="0"/>
-          <w:sz w:val="24"/>
-          <w:szCs w:val="24"/>
-          <w14:ligatures w14:val="none"/>
-        </w:rPr>
-      </w:pPr>
-      <w:r>
-        <w:rPr>
-          <w:rFonts w:ascii="Roboto" w:eastAsia="Times New Roman" w:hAnsi="Roboto" w:cs="Times New Roman"/>
-          <w:color w:val="212529"/>
-          <w:kern w:val="0"/>
-          <w:sz w:val="24"/>
-          <w:szCs w:val="24"/>
-          <w14:ligatures w14:val="none"/>
-        </w:rPr>
-        <w:t>About the Datasets</w:t>
-      </w:r>
-    </w:p>
-    <w:p>
-      <w:pPr>
-        <w:spacing w:after="0" w:line="720" w:lineRule="auto"/>
-        <w:rPr>
-          <w:rFonts w:ascii="Roboto" w:eastAsia="Times New Roman" w:hAnsi="Roboto" w:cs="Times New Roman"/>
-          <w:color w:val="212529"/>
-          <w:kern w:val="0"/>
-          <w:sz w:val="24"/>
-          <w:szCs w:val="24"/>
-          <w14:ligatures w14:val="none"/>
-        </w:rPr>
-      </w:pPr>
-      <w:proofErr w:type="spellStart"/>
-      <w:r>
-        <w:rPr>
-          <w:rFonts w:ascii="Roboto" w:eastAsia="Times New Roman" w:hAnsi="Roboto" w:cs="Times New Roman"/>
-          <w:color w:val="212529"/>
-          <w:kern w:val="0"/>
-          <w:sz w:val="24"/>
-          <w:szCs w:val="24"/>
-          <w14:ligatures w14:val="none"/>
-        </w:rPr>
-        <w:t>ResNet</w:t>
-      </w:r>
-      <w:proofErr w:type="spellEnd"/>
-      <w:r>
-        <w:rPr>
-          <w:rFonts w:ascii="Roboto" w:eastAsia="Times New Roman" w:hAnsi="Roboto" w:cs="Times New Roman"/>
-          <w:color w:val="212529"/>
-          <w:kern w:val="0"/>
-          <w:sz w:val="24"/>
-          <w:szCs w:val="24"/>
-          <w14:ligatures w14:val="none"/>
-        </w:rPr>
-        <w:t xml:space="preserve"> Model Architecture and Implementation</w:t>
-      </w:r>
-    </w:p>
-    <w:p>
-      <w:pPr>
-        <w:spacing w:after="0" w:line="720" w:lineRule="auto"/>
-        <w:rPr>
-          <w:rFonts w:ascii="Roboto" w:eastAsia="Times New Roman" w:hAnsi="Roboto" w:cs="Times New Roman"/>
-          <w:color w:val="212529"/>
-          <w:kern w:val="0"/>
-          <w:sz w:val="24"/>
-          <w:szCs w:val="24"/>
-          <w14:ligatures w14:val="none"/>
-        </w:rPr>
-      </w:pPr>
-      <w:proofErr w:type="spellStart"/>
-      <w:r>
-        <w:rPr>
-          <w:rFonts w:ascii="Roboto" w:eastAsia="Times New Roman" w:hAnsi="Roboto" w:cs="Times New Roman"/>
-          <w:color w:val="212529"/>
-          <w:kern w:val="0"/>
-          <w:sz w:val="24"/>
-          <w:szCs w:val="24"/>
-          <w14:ligatures w14:val="none"/>
-        </w:rPr>
-        <w:t>Xception</w:t>
-      </w:r>
-      <w:proofErr w:type="spellEnd"/>
-      <w:r>
-        <w:rPr>
-          <w:rFonts w:ascii="Roboto" w:eastAsia="Times New Roman" w:hAnsi="Roboto" w:cs="Times New Roman"/>
-          <w:color w:val="212529"/>
-          <w:kern w:val="0"/>
-          <w:sz w:val="24"/>
-          <w:szCs w:val="24"/>
-          <w14:ligatures w14:val="none"/>
-        </w:rPr>
-        <w:t xml:space="preserve"> Model Architecture and Implementation</w:t>
-      </w:r>
-    </w:p>
-    <w:p>
-      <w:pPr>
-        <w:spacing w:after="0" w:line="720" w:lineRule="auto"/>
-        <w:rPr>
-          <w:rFonts w:ascii="Roboto" w:eastAsia="Times New Roman" w:hAnsi="Roboto" w:cs="Times New Roman"/>
-          <w:color w:val="212529"/>
-          <w:kern w:val="0"/>
-          <w:sz w:val="24"/>
-          <w:szCs w:val="24"/>
-          <w14:ligatures w14:val="none"/>
-        </w:rPr>
-      </w:pPr>
-      <w:proofErr w:type="spellStart"/>
-      <w:r>
-        <w:rPr>
-          <w:rFonts w:ascii="Roboto" w:eastAsia="Times New Roman" w:hAnsi="Roboto" w:cs="Times New Roman"/>
-          <w:color w:val="212529"/>
-          <w:kern w:val="0"/>
-          <w:sz w:val="24"/>
-          <w:szCs w:val="24"/>
-          <w14:ligatures w14:val="none"/>
-        </w:rPr>
-        <w:t>DenseNet</w:t>
-      </w:r>
-      <w:proofErr w:type="spellEnd"/>
-      <w:r>
-        <w:rPr>
-          <w:rFonts w:ascii="Roboto" w:eastAsia="Times New Roman" w:hAnsi="Roboto" w:cs="Times New Roman"/>
-          <w:color w:val="212529"/>
-          <w:kern w:val="0"/>
-          <w:sz w:val="24"/>
-          <w:szCs w:val="24"/>
-          <w14:ligatures w14:val="none"/>
-        </w:rPr>
-        <w:t xml:space="preserve"> Model Architecture and Implementation</w:t>
-      </w:r>
-    </w:p>
-    <w:p>
-      <w:pPr>
-        <w:spacing w:after="0" w:line="720" w:lineRule="auto"/>
-        <w:rPr>
-          <w:rFonts w:ascii="Roboto" w:eastAsia="Times New Roman" w:hAnsi="Roboto" w:cs="Times New Roman"/>
-          <w:color w:val="212529"/>
-          <w:kern w:val="0"/>
-          <w:sz w:val="24"/>
-          <w:szCs w:val="24"/>
-          <w14:ligatures w14:val="none"/>
-        </w:rPr>
-      </w:pPr>
-      <w:r>
-        <w:rPr>
-          <w:rFonts w:ascii="Roboto" w:eastAsia="Times New Roman" w:hAnsi="Roboto" w:cs="Times New Roman"/>
-          <w:color w:val="212529"/>
-          <w:kern w:val="0"/>
-          <w:sz w:val="24"/>
-          <w:szCs w:val="24"/>
-          <w14:ligatures w14:val="none"/>
-        </w:rPr>
-        <w:t>Results of the Models (Accuracy, Visualization, Loss Curve, Confusion Matrix)</w:t>
-      </w:r>
-    </w:p>
-    <w:p>
-      <w:pPr>
-        <w:spacing w:after="0" w:line="720" w:lineRule="auto"/>
-        <w:rPr>
-          <w:rFonts w:ascii="Roboto" w:eastAsia="Times New Roman" w:hAnsi="Roboto" w:cs="Times New Roman"/>
-          <w:color w:val="212529"/>
-          <w:kern w:val="0"/>
-          <w:sz w:val="24"/>
-          <w:szCs w:val="24"/>
-          <w14:ligatures w14:val="none"/>
-        </w:rPr>
-      </w:pPr>
-      <w:r>
-        <w:rPr>
-          <w:rFonts w:ascii="Roboto" w:eastAsia="Times New Roman" w:hAnsi="Roboto" w:cs="Times New Roman"/>
-          <w:color w:val="212529"/>
-          <w:kern w:val="0"/>
-          <w:sz w:val="24"/>
-          <w:szCs w:val="24"/>
-          <w14:ligatures w14:val="none"/>
-        </w:rPr>
-        <w:t>Conclusion</w:t>
-      </w:r>
-    </w:p>
-    <w:p>
-      <w:pPr>
-        <w:spacing w:after="0" w:line="240" w:lineRule="auto"/>
-        <w:rPr>
-          <w:rFonts w:ascii="Roboto" w:eastAsia="Times New Roman" w:hAnsi="Roboto" w:cs="Times New Roman"/>
-          <w:color w:val="212529"/>
-          <w:kern w:val="0"/>
-          <w:sz w:val="21"/>
-          <w:szCs w:val="21"/>
-          <w14:ligatures w14:val="none"/>
-        </w:rPr>
-      </w:pPr>
-    </w:p>
-    <w:p>
-      <w:pPr>
-        <w:spacing w:after="0" w:line="240" w:lineRule="auto"/>
-        <w:rPr>
-          <w:rFonts w:ascii="Roboto" w:eastAsia="Times New Roman" w:hAnsi="Roboto" w:cs="Times New Roman"/>
-          <w:color w:val="212529"/>
-          <w:kern w:val="0"/>
-          <w:sz w:val="21"/>
-          <w:szCs w:val="21"/>
-          <w14:ligatures w14:val="none"/>
-        </w:rPr>
-      </w:pPr>
-    </w:p>
-    <w:p>
-      <w:pPr>
-        <w:spacing w:after="0" w:line="240" w:lineRule="auto"/>
-        <w:rPr>
-          <w:rFonts w:ascii="Roboto" w:eastAsia="Times New Roman" w:hAnsi="Roboto" w:cs="Times New Roman"/>
-          <w:color w:val="212529"/>
-          <w:kern w:val="0"/>
-          <w:sz w:val="21"/>
-          <w:szCs w:val="21"/>
-          <w14:ligatures w14:val="none"/>
-        </w:rPr>
-      </w:pPr>
-    </w:p>
-    <w:p>
-      <w:pPr>
-        <w:spacing w:after="0" w:line="240" w:lineRule="auto"/>
-        <w:rPr>
-          <w:rFonts w:ascii="Roboto" w:eastAsia="Times New Roman" w:hAnsi="Roboto" w:cs="Times New Roman"/>
-          <w:color w:val="212529"/>
-          <w:kern w:val="0"/>
-          <w:sz w:val="21"/>
-          <w:szCs w:val="21"/>
-          <w14:ligatures w14:val="none"/>
-        </w:rPr>
-      </w:pPr>
-    </w:p>
-    <w:p>
-      <w:pPr>
-        <w:spacing w:after="0" w:line="240" w:lineRule="auto"/>
-        <w:rPr>
-          <w:rFonts w:ascii="Roboto" w:eastAsia="Times New Roman" w:hAnsi="Roboto" w:cs="Times New Roman"/>
-          <w:color w:val="212529"/>
-          <w:kern w:val="0"/>
-          <w:sz w:val="21"/>
-          <w:szCs w:val="21"/>
-          <w14:ligatures w14:val="none"/>
-        </w:rPr>
-      </w:pPr>
-    </w:p>
-    <w:p>
-      <w:pPr>
-        <w:spacing w:after="0" w:line="240" w:lineRule="auto"/>
-        <w:rPr>
-          <w:rFonts w:ascii="Roboto" w:eastAsia="Times New Roman" w:hAnsi="Roboto" w:cs="Times New Roman"/>
-          <w:color w:val="212529"/>
-          <w:kern w:val="0"/>
-          <w:sz w:val="21"/>
-          <w:szCs w:val="21"/>
-          <w14:ligatures w14:val="none"/>
-        </w:rPr>
-      </w:pPr>
-    </w:p>
-    <w:p>
-      <w:pPr>
-        <w:spacing w:after="0" w:line="240" w:lineRule="auto"/>
-        <w:rPr>
-          <w:rFonts w:ascii="Roboto" w:eastAsia="Times New Roman" w:hAnsi="Roboto" w:cs="Times New Roman"/>
-          <w:color w:val="212529"/>
-          <w:kern w:val="0"/>
-          <w:sz w:val="21"/>
-          <w:szCs w:val="21"/>
-          <w14:ligatures w14:val="none"/>
-        </w:rPr>
-      </w:pPr>
-    </w:p>
-    <w:p>
-      <w:pPr>
-        <w:spacing w:after="0" w:line="240" w:lineRule="auto"/>
-        <w:rPr>
-          <w:rFonts w:ascii="Roboto" w:eastAsia="Times New Roman" w:hAnsi="Roboto" w:cs="Times New Roman"/>
-          <w:color w:val="212529"/>
-          <w:kern w:val="0"/>
-          <w:sz w:val="21"/>
-          <w:szCs w:val="21"/>
-          <w14:ligatures w14:val="none"/>
-        </w:rPr>
-      </w:pPr>
-    </w:p>
-    <w:p>
-      <w:pPr>
-        <w:spacing w:after="0" w:line="240" w:lineRule="auto"/>
-        <w:rPr>
-          <w:rFonts w:ascii="Roboto" w:eastAsia="Times New Roman" w:hAnsi="Roboto" w:cs="Times New Roman"/>
-          <w:color w:val="212529"/>
-          <w:kern w:val="0"/>
-          <w:sz w:val="21"/>
-          <w:szCs w:val="21"/>
-          <w14:ligatures w14:val="none"/>
-        </w:rPr>
-      </w:pPr>
-    </w:p>
-    <w:p>
-      <w:pPr>
-        <w:spacing w:after="0" w:line="240" w:lineRule="auto"/>
-        <w:rPr>
-          <w:rFonts w:ascii="Roboto" w:eastAsia="Times New Roman" w:hAnsi="Roboto" w:cs="Times New Roman"/>
-          <w:color w:val="212529"/>
-          <w:kern w:val="0"/>
-          <w:sz w:val="21"/>
-          <w:szCs w:val="21"/>
-          <w14:ligatures w14:val="none"/>
-        </w:rPr>
-      </w:pPr>
-    </w:p>
-    <w:p>
-      <w:pPr>
-        <w:spacing w:after="0" w:line="240" w:lineRule="auto"/>
-        <w:rPr>
-          <w:rFonts w:ascii="Roboto" w:eastAsia="Times New Roman" w:hAnsi="Roboto" w:cs="Times New Roman"/>
-          <w:color w:val="212529"/>
-          <w:kern w:val="0"/>
-          <w:sz w:val="21"/>
-          <w:szCs w:val="21"/>
-          <w14:ligatures w14:val="none"/>
-        </w:rPr>
-      </w:pPr>
-    </w:p>
-    <w:p>
-      <w:pPr>
-        <w:spacing w:after="0" w:line="240" w:lineRule="auto"/>
-        <w:rPr>
-          <w:rFonts w:ascii="Roboto" w:eastAsia="Times New Roman" w:hAnsi="Roboto" w:cs="Times New Roman"/>
-          <w:color w:val="212529"/>
-          <w:kern w:val="0"/>
-          <w:sz w:val="21"/>
-          <w:szCs w:val="21"/>
-          <w14:ligatures w14:val="none"/>
-        </w:rPr>
-      </w:pPr>
-    </w:p>
-    <w:p>
-      <w:pPr>
-        <w:spacing w:after="0" w:line="240" w:lineRule="auto"/>
-        <w:rPr>
-          <w:rFonts w:ascii="Roboto" w:eastAsia="Times New Roman" w:hAnsi="Roboto" w:cs="Times New Roman"/>
-          <w:color w:val="212529"/>
-          <w:kern w:val="0"/>
-          <w:sz w:val="21"/>
-          <w:szCs w:val="21"/>
-          <w14:ligatures w14:val="none"/>
-        </w:rPr>
-      </w:pPr>
-    </w:p>
-    <w:p>
-      <w:pPr>
-        <w:spacing w:after="0" w:line="240" w:lineRule="auto"/>
-        <w:rPr>
-          <w:rFonts w:ascii="Roboto" w:eastAsia="Times New Roman" w:hAnsi="Roboto" w:cs="Times New Roman"/>
-          <w:color w:val="212529"/>
-          <w:kern w:val="0"/>
-          <w:sz w:val="21"/>
-          <w:szCs w:val="21"/>
-          <w14:ligatures w14:val="none"/>
-        </w:rPr>
-      </w:pPr>
-    </w:p>
-    <w:p>
-      <w:pPr>
-        <w:spacing w:after="0" w:line="240" w:lineRule="auto"/>
-        <w:rPr>
-          <w:rFonts w:ascii="Roboto" w:eastAsia="Times New Roman" w:hAnsi="Roboto" w:cs="Times New Roman"/>
-          <w:color w:val="212529"/>
-          <w:kern w:val="0"/>
-          <w:sz w:val="21"/>
-          <w:szCs w:val="21"/>
-          <w14:ligatures w14:val="none"/>
-        </w:rPr>
-      </w:pPr>
-    </w:p>
-    <w:p>
-      <w:pPr>
-        <w:spacing w:after="0" w:line="240" w:lineRule="auto"/>
-        <w:rPr>
-          <w:rFonts w:ascii="Roboto" w:eastAsia="Times New Roman" w:hAnsi="Roboto" w:cs="Times New Roman"/>
-          <w:color w:val="212529"/>
-          <w:kern w:val="0"/>
-          <w:sz w:val="21"/>
-          <w:szCs w:val="21"/>
-          <w14:ligatures w14:val="none"/>
-        </w:rPr>
-      </w:pPr>
-    </w:p>
-    <w:p>
-      <w:pPr>
-        <w:spacing w:after="0" w:line="240" w:lineRule="auto"/>
-        <w:rPr>
-          <w:rFonts w:ascii="Roboto" w:eastAsia="Times New Roman" w:hAnsi="Roboto" w:cs="Times New Roman"/>
-          <w:color w:val="212529"/>
-          <w:kern w:val="0"/>
-          <w:sz w:val="21"/>
-          <w:szCs w:val="21"/>
-          <w14:ligatures w14:val="none"/>
-        </w:rPr>
-      </w:pPr>
-    </w:p>
-    <w:p>
-      <w:pPr>
-        <w:spacing w:after="0" w:line="240" w:lineRule="auto"/>
-        <w:rPr>
-          <w:rFonts w:ascii="Roboto" w:eastAsia="Times New Roman" w:hAnsi="Roboto" w:cs="Times New Roman"/>
-          <w:color w:val="212529"/>
-          <w:kern w:val="0"/>
-          <w:sz w:val="21"/>
-          <w:szCs w:val="21"/>
-          <w14:ligatures w14:val="none"/>
-        </w:rPr>
-      </w:pPr>
     </w:p>
     <w:p>
       <w:pPr>
@@ -2311,8 +2483,8 @@
           <w:bCs/>
           <w:color w:val="212529"/>
           <w:kern w:val="0"/>
-          <w:sz w:val="21"/>
-          <w:szCs w:val="21"/>
+          <w:sz w:val="28"/>
+          <w:szCs w:val="28"/>
           <w14:ligatures w14:val="none"/>
         </w:rPr>
       </w:pPr>
@@ -2323,8 +2495,8 @@
           <w:bCs/>
           <w:color w:val="212529"/>
           <w:kern w:val="0"/>
-          <w:sz w:val="21"/>
-          <w:szCs w:val="21"/>
+          <w:sz w:val="28"/>
+          <w:szCs w:val="28"/>
           <w14:ligatures w14:val="none"/>
         </w:rPr>
         <w:lastRenderedPageBreak/>
@@ -2337,8 +2509,8 @@
           <w:bCs/>
           <w:color w:val="212529"/>
           <w:kern w:val="0"/>
-          <w:sz w:val="21"/>
-          <w:szCs w:val="21"/>
+          <w:sz w:val="28"/>
+          <w:szCs w:val="28"/>
           <w14:ligatures w14:val="none"/>
         </w:rPr>
         <w:t>Classification</w:t>
@@ -2350,8 +2522,8 @@
           <w:bCs/>
           <w:color w:val="212529"/>
           <w:kern w:val="0"/>
-          <w:sz w:val="21"/>
-          <w:szCs w:val="21"/>
+          <w:sz w:val="28"/>
+          <w:szCs w:val="28"/>
           <w14:ligatures w14:val="none"/>
         </w:rPr>
         <w:t xml:space="preserve"> System Documentation</w:t>
@@ -3055,9 +3227,22 @@
           <w:szCs w:val="21"/>
           <w14:ligatures w14:val="none"/>
         </w:rPr>
-        <w:t>OpenCV.The</w:t>
+        <w:t>OpenCV</w:t>
+      </w:r>
+      <w:proofErr w:type="gramStart"/>
+      <w:r>
+        <w:rPr>
+          <w:rFonts w:ascii="Roboto" w:eastAsia="Times New Roman" w:hAnsi="Roboto" w:cs="Times New Roman"/>
+          <w:color w:val="212529"/>
+          <w:kern w:val="0"/>
+          <w:sz w:val="21"/>
+          <w:szCs w:val="21"/>
+          <w14:ligatures w14:val="none"/>
+        </w:rPr>
+        <w:t>.The</w:t>
       </w:r>
       <w:proofErr w:type="spellEnd"/>
+      <w:proofErr w:type="gramEnd"/>
       <w:r>
         <w:rPr>
           <w:rFonts w:ascii="Roboto" w:eastAsia="Times New Roman" w:hAnsi="Roboto" w:cs="Times New Roman"/>
@@ -3192,7 +3377,7 @@
                     <pic:cNvPicPr/>
                   </pic:nvPicPr>
                   <pic:blipFill rotWithShape="1">
-                    <a:blip r:embed="rId8"/>
+                    <a:blip r:embed="rId10"/>
                     <a:srcRect r="21548"/>
                     <a:stretch/>
                   </pic:blipFill>
@@ -3245,7 +3430,7 @@
           <w14:ligatures w14:val="none"/>
         </w:rPr>
       </w:pPr>
-      <w:hyperlink r:id="rId9" w:history="1">
+      <w:hyperlink r:id="rId11" w:history="1">
         <w:r>
           <w:rPr>
             <w:rStyle w:val="Hyperlink"/>
@@ -3407,7 +3592,31 @@
           <w:szCs w:val="21"/>
           <w14:ligatures w14:val="none"/>
         </w:rPr>
-        <w:t xml:space="preserve">, or Residual Network, is a groundbreaking deep learning architecture introduced by He et al. in 2015. It addresses the challenges of training very deep neural networks, particularly the </w:t>
+        <w:t xml:space="preserve">, or Residual Network, is a groundbreaking deep learning architecture introduced by </w:t>
+      </w:r>
+      <w:proofErr w:type="gramStart"/>
+      <w:r>
+        <w:rPr>
+          <w:rFonts w:ascii="Roboto" w:eastAsia="Times New Roman" w:hAnsi="Roboto" w:cs="Times New Roman"/>
+          <w:color w:val="212529"/>
+          <w:kern w:val="0"/>
+          <w:sz w:val="21"/>
+          <w:szCs w:val="21"/>
+          <w14:ligatures w14:val="none"/>
+        </w:rPr>
+        <w:t>He</w:t>
+      </w:r>
+      <w:proofErr w:type="gramEnd"/>
+      <w:r>
+        <w:rPr>
+          <w:rFonts w:ascii="Roboto" w:eastAsia="Times New Roman" w:hAnsi="Roboto" w:cs="Times New Roman"/>
+          <w:color w:val="212529"/>
+          <w:kern w:val="0"/>
+          <w:sz w:val="21"/>
+          <w:szCs w:val="21"/>
+          <w14:ligatures w14:val="none"/>
+        </w:rPr>
+        <w:t xml:space="preserve"> et al. in 2015. It addresses the challenges of training very deep neural networks, particularly the </w:t>
       </w:r>
       <w:r>
         <w:rPr>
@@ -3485,7 +3694,7 @@
                     <pic:cNvPicPr/>
                   </pic:nvPicPr>
                   <pic:blipFill>
-                    <a:blip r:embed="rId10"/>
+                    <a:blip r:embed="rId12"/>
                     <a:stretch>
                       <a:fillRect/>
                     </a:stretch>
@@ -3557,7 +3766,7 @@
                     <pic:cNvPicPr/>
                   </pic:nvPicPr>
                   <pic:blipFill>
-                    <a:blip r:embed="rId11"/>
+                    <a:blip r:embed="rId13"/>
                     <a:stretch>
                       <a:fillRect/>
                     </a:stretch>
@@ -4037,6 +4246,7 @@
               </w:rPr>
               <w:t xml:space="preserve"> </w:t>
             </w:r>
+            <w:proofErr w:type="gramStart"/>
             <w:r>
               <w:rPr>
                 <w:rFonts w:ascii="Roboto" w:eastAsia="Times New Roman" w:hAnsi="Roboto" w:cs="Times New Roman"/>
@@ -4046,7 +4256,19 @@
                 <w:szCs w:val="21"/>
                 <w14:ligatures w14:val="none"/>
               </w:rPr>
-              <w:t>due large number of parameters.</w:t>
+              <w:t>due</w:t>
+            </w:r>
+            <w:proofErr w:type="gramEnd"/>
+            <w:r>
+              <w:rPr>
+                <w:rFonts w:ascii="Roboto" w:eastAsia="Times New Roman" w:hAnsi="Roboto" w:cs="Times New Roman"/>
+                <w:color w:val="212529"/>
+                <w:kern w:val="0"/>
+                <w:sz w:val="21"/>
+                <w:szCs w:val="21"/>
+                <w14:ligatures w14:val="none"/>
+              </w:rPr>
+              <w:t xml:space="preserve"> large number of parameters.</w:t>
             </w:r>
           </w:p>
           <w:p>
@@ -4151,7 +4373,7 @@
                     </pic:cNvPicPr>
                   </pic:nvPicPr>
                   <pic:blipFill>
-                    <a:blip r:embed="rId12" cstate="print">
+                    <a:blip r:embed="rId14" cstate="print">
                       <a:extLst>
                         <a:ext uri="{28A0092B-C50C-407E-A947-70E740481C1C}">
                           <a14:useLocalDpi xmlns:a14="http://schemas.microsoft.com/office/drawing/2010/main" val="0"/>
@@ -4208,7 +4430,7 @@
                     <pic:cNvPicPr/>
                   </pic:nvPicPr>
                   <pic:blipFill>
-                    <a:blip r:embed="rId13"/>
+                    <a:blip r:embed="rId15"/>
                     <a:stretch>
                       <a:fillRect/>
                     </a:stretch>
@@ -4256,7 +4478,7 @@
                     </pic:cNvPicPr>
                   </pic:nvPicPr>
                   <pic:blipFill>
-                    <a:blip r:embed="rId14">
+                    <a:blip r:embed="rId16">
                       <a:extLst>
                         <a:ext uri="{28A0092B-C50C-407E-A947-70E740481C1C}">
                           <a14:useLocalDpi xmlns:a14="http://schemas.microsoft.com/office/drawing/2010/main" val="0"/>
@@ -4315,7 +4537,7 @@
                     </pic:cNvPicPr>
                   </pic:nvPicPr>
                   <pic:blipFill>
-                    <a:blip r:embed="rId15">
+                    <a:blip r:embed="rId17">
                       <a:extLst>
                         <a:ext uri="{28A0092B-C50C-407E-A947-70E740481C1C}">
                           <a14:useLocalDpi xmlns:a14="http://schemas.microsoft.com/office/drawing/2010/main" val="0"/>
@@ -5203,7 +5425,7 @@
                     </pic:cNvPicPr>
                   </pic:nvPicPr>
                   <pic:blipFill>
-                    <a:blip r:embed="rId16">
+                    <a:blip r:embed="rId18">
                       <a:extLst>
                         <a:ext uri="{28A0092B-C50C-407E-A947-70E740481C1C}">
                           <a14:useLocalDpi xmlns:a14="http://schemas.microsoft.com/office/drawing/2010/main" val="0"/>
@@ -5329,7 +5551,7 @@
                     </pic:cNvPicPr>
                   </pic:nvPicPr>
                   <pic:blipFill rotWithShape="1">
-                    <a:blip r:embed="rId17">
+                    <a:blip r:embed="rId19">
                       <a:extLst>
                         <a:ext uri="{28A0092B-C50C-407E-A947-70E740481C1C}">
                           <a14:useLocalDpi xmlns:a14="http://schemas.microsoft.com/office/drawing/2010/main" val="0"/>
@@ -5425,7 +5647,7 @@
         </w:rPr>
         <w:lastRenderedPageBreak/>
         <w:drawing>
-          <wp:inline distT="0" distB="0" distL="0" distR="0" wp14:anchorId="6969A2F3" wp14:editId="4049D989">
+          <wp:inline distT="0" distB="0" distL="0" distR="0" wp14:anchorId="6969A2F3" wp14:editId="74E5882E">
             <wp:extent cx="2525154" cy="2000250"/>
             <wp:effectExtent l="0" t="0" r="8890" b="0"/>
             <wp:docPr id="1212860196" name="Picture 4"/>
@@ -5442,7 +5664,7 @@
                     </pic:cNvPicPr>
                   </pic:nvPicPr>
                   <pic:blipFill>
-                    <a:blip r:embed="rId18" cstate="print">
+                    <a:blip r:embed="rId20" cstate="print">
                       <a:extLst>
                         <a:ext uri="{28A0092B-C50C-407E-A947-70E740481C1C}">
                           <a14:useLocalDpi xmlns:a14="http://schemas.microsoft.com/office/drawing/2010/main" val="0"/>
@@ -5501,7 +5723,7 @@
                     </pic:cNvPicPr>
                   </pic:nvPicPr>
                   <pic:blipFill>
-                    <a:blip r:embed="rId19" cstate="print">
+                    <a:blip r:embed="rId21" cstate="print">
                       <a:extLst>
                         <a:ext uri="{28A0092B-C50C-407E-A947-70E740481C1C}">
                           <a14:useLocalDpi xmlns:a14="http://schemas.microsoft.com/office/drawing/2010/main" val="0"/>
@@ -5543,7 +5765,7 @@
           <w14:ligatures w14:val="none"/>
         </w:rPr>
         <w:drawing>
-          <wp:inline distT="0" distB="0" distL="0" distR="0" wp14:anchorId="02D9A154" wp14:editId="37AE99AA">
+          <wp:inline distT="0" distB="0" distL="0" distR="0" wp14:anchorId="02D9A154" wp14:editId="18B50DF7">
             <wp:extent cx="2552700" cy="2260090"/>
             <wp:effectExtent l="0" t="0" r="0" b="6985"/>
             <wp:docPr id="381674134" name="Picture 6"/>
@@ -5560,7 +5782,7 @@
                     </pic:cNvPicPr>
                   </pic:nvPicPr>
                   <pic:blipFill>
-                    <a:blip r:embed="rId20" cstate="print">
+                    <a:blip r:embed="rId22" cstate="print">
                       <a:extLst>
                         <a:ext uri="{28A0092B-C50C-407E-A947-70E740481C1C}">
                           <a14:useLocalDpi xmlns:a14="http://schemas.microsoft.com/office/drawing/2010/main" val="0"/>
@@ -5619,7 +5841,7 @@
                     </pic:cNvPicPr>
                   </pic:nvPicPr>
                   <pic:blipFill>
-                    <a:blip r:embed="rId21">
+                    <a:blip r:embed="rId23">
                       <a:extLst>
                         <a:ext uri="{28A0092B-C50C-407E-A947-70E740481C1C}">
                           <a14:useLocalDpi xmlns:a14="http://schemas.microsoft.com/office/drawing/2010/main" val="0"/>
@@ -5689,7 +5911,7 @@
                     <pic:cNvPicPr/>
                   </pic:nvPicPr>
                   <pic:blipFill>
-                    <a:blip r:embed="rId22"/>
+                    <a:blip r:embed="rId24"/>
                     <a:stretch>
                       <a:fillRect/>
                     </a:stretch>
@@ -5709,6 +5931,65 @@
           </wp:inline>
         </w:drawing>
       </w:r>
+      <w:r>
+        <w:rPr>
+          <w:rFonts w:ascii="Roboto" w:eastAsia="Times New Roman" w:hAnsi="Roboto" w:cs="Times New Roman"/>
+          <w:noProof/>
+          <w:color w:val="212529"/>
+          <w:kern w:val="0"/>
+          <w:sz w:val="21"/>
+          <w:szCs w:val="21"/>
+          <w14:ligatures w14:val="none"/>
+        </w:rPr>
+        <w:drawing>
+          <wp:inline distT="0" distB="0" distL="0" distR="0" wp14:anchorId="44FCCEAC" wp14:editId="7AB22C8A">
+            <wp:extent cx="2497015" cy="1977740"/>
+            <wp:effectExtent l="0" t="0" r="0" b="3810"/>
+            <wp:docPr id="1199126131" name="Picture 2" descr="A graph with a line&#10;&#10;Description automatically generated"/>
+            <wp:cNvGraphicFramePr>
+              <a:graphicFrameLocks xmlns:a="http://schemas.openxmlformats.org/drawingml/2006/main" noChangeAspect="1"/>
+            </wp:cNvGraphicFramePr>
+            <a:graphic xmlns:a="http://schemas.openxmlformats.org/drawingml/2006/main">
+              <a:graphicData uri="http://schemas.openxmlformats.org/drawingml/2006/picture">
+                <pic:pic xmlns:pic="http://schemas.openxmlformats.org/drawingml/2006/picture">
+                  <pic:nvPicPr>
+                    <pic:cNvPr id="1199126131" name="Picture 2" descr="A graph with a line&#10;&#10;Description automatically generated"/>
+                    <pic:cNvPicPr>
+                      <a:picLocks noChangeAspect="1" noChangeArrowheads="1"/>
+                    </pic:cNvPicPr>
+                  </pic:nvPicPr>
+                  <pic:blipFill>
+                    <a:blip r:embed="rId25" cstate="print">
+                      <a:extLst>
+                        <a:ext uri="{28A0092B-C50C-407E-A947-70E740481C1C}">
+                          <a14:useLocalDpi xmlns:a14="http://schemas.microsoft.com/office/drawing/2010/main" val="0"/>
+                        </a:ext>
+                      </a:extLst>
+                    </a:blip>
+                    <a:srcRect/>
+                    <a:stretch>
+                      <a:fillRect/>
+                    </a:stretch>
+                  </pic:blipFill>
+                  <pic:spPr bwMode="auto">
+                    <a:xfrm>
+                      <a:off x="0" y="0"/>
+                      <a:ext cx="2531865" cy="2005343"/>
+                    </a:xfrm>
+                    <a:prstGeom prst="rect">
+                      <a:avLst/>
+                    </a:prstGeom>
+                    <a:noFill/>
+                    <a:ln>
+                      <a:noFill/>
+                    </a:ln>
+                  </pic:spPr>
+                </pic:pic>
+              </a:graphicData>
+            </a:graphic>
+          </wp:inline>
+        </w:drawing>
+      </w:r>
     </w:p>
     <w:p>
       <w:pPr>
@@ -6748,7 +7029,31 @@
           <w:szCs w:val="21"/>
           <w14:ligatures w14:val="none"/>
         </w:rPr>
-        <w:t xml:space="preserve"> because it doesn’t need as many filters, making it memory-efficient. Improved Gradient Flow: The dense connections allow gradients to flow easily back through the network, improving training stability. Benefits: Efficient use of </w:t>
+        <w:t xml:space="preserve"> because it doesn’t need as many filters, making it </w:t>
+      </w:r>
+      <w:proofErr w:type="gramStart"/>
+      <w:r>
+        <w:rPr>
+          <w:rFonts w:ascii="Roboto" w:eastAsia="Times New Roman" w:hAnsi="Roboto" w:cs="Times New Roman"/>
+          <w:color w:val="212529"/>
+          <w:kern w:val="0"/>
+          <w:sz w:val="21"/>
+          <w:szCs w:val="21"/>
+          <w14:ligatures w14:val="none"/>
+        </w:rPr>
+        <w:t>memory-efficient</w:t>
+      </w:r>
+      <w:proofErr w:type="gramEnd"/>
+      <w:r>
+        <w:rPr>
+          <w:rFonts w:ascii="Roboto" w:eastAsia="Times New Roman" w:hAnsi="Roboto" w:cs="Times New Roman"/>
+          <w:color w:val="212529"/>
+          <w:kern w:val="0"/>
+          <w:sz w:val="21"/>
+          <w:szCs w:val="21"/>
+          <w14:ligatures w14:val="none"/>
+        </w:rPr>
+        <w:t xml:space="preserve">. Improved Gradient Flow: The dense connections allow gradients to flow easily back through the network, improving training stability. Benefits: Efficient use of </w:t>
       </w:r>
       <w:r>
         <w:rPr>
@@ -6838,7 +7143,7 @@
                     </pic:cNvPicPr>
                   </pic:nvPicPr>
                   <pic:blipFill>
-                    <a:blip r:embed="rId23">
+                    <a:blip r:embed="rId26">
                       <a:extLst>
                         <a:ext uri="{28A0092B-C50C-407E-A947-70E740481C1C}">
                           <a14:useLocalDpi xmlns:a14="http://schemas.microsoft.com/office/drawing/2010/main" val="0"/>
@@ -7280,7 +7585,7 @@
                     </pic:cNvPicPr>
                   </pic:nvPicPr>
                   <pic:blipFill>
-                    <a:blip r:embed="rId24">
+                    <a:blip r:embed="rId27">
                       <a:extLst>
                         <a:ext uri="{28A0092B-C50C-407E-A947-70E740481C1C}">
                           <a14:useLocalDpi xmlns:a14="http://schemas.microsoft.com/office/drawing/2010/main" val="0"/>
@@ -7321,11 +7626,10 @@
           <w:szCs w:val="21"/>
           <w14:ligatures w14:val="none"/>
         </w:rPr>
-        <w:lastRenderedPageBreak/>
         <w:drawing>
-          <wp:inline distT="0" distB="0" distL="0" distR="0" wp14:anchorId="4FBD395F" wp14:editId="6DB331AD">
-            <wp:extent cx="5943600" cy="5349240"/>
-            <wp:effectExtent l="0" t="0" r="0" b="3810"/>
+          <wp:inline distT="0" distB="0" distL="0" distR="0" wp14:anchorId="4FBD395F" wp14:editId="40806525">
+            <wp:extent cx="2870200" cy="2583180"/>
+            <wp:effectExtent l="0" t="0" r="6350" b="7620"/>
             <wp:docPr id="1188184144" name="Picture 3"/>
             <wp:cNvGraphicFramePr>
               <a:graphicFrameLocks xmlns:a="http://schemas.openxmlformats.org/drawingml/2006/main" noChangeAspect="1"/>
@@ -7340,7 +7644,7 @@
                     </pic:cNvPicPr>
                   </pic:nvPicPr>
                   <pic:blipFill>
-                    <a:blip r:embed="rId25">
+                    <a:blip r:embed="rId28" cstate="print">
                       <a:extLst>
                         <a:ext uri="{28A0092B-C50C-407E-A947-70E740481C1C}">
                           <a14:useLocalDpi xmlns:a14="http://schemas.microsoft.com/office/drawing/2010/main" val="0"/>
@@ -7355,7 +7659,7 @@
                   <pic:spPr bwMode="auto">
                     <a:xfrm>
                       <a:off x="0" y="0"/>
-                      <a:ext cx="5943600" cy="5349240"/>
+                      <a:ext cx="2885919" cy="2597327"/>
                     </a:xfrm>
                     <a:prstGeom prst="rect">
                       <a:avLst/>
@@ -7371,6 +7675,123 @@
           </wp:inline>
         </w:drawing>
       </w:r>
+      <w:r>
+        <w:rPr>
+          <w:rFonts w:ascii="Roboto" w:eastAsia="Times New Roman" w:hAnsi="Roboto" w:cs="Times New Roman"/>
+          <w:color w:val="212529"/>
+          <w:kern w:val="0"/>
+          <w:sz w:val="21"/>
+          <w:szCs w:val="21"/>
+          <w14:ligatures w14:val="none"/>
+        </w:rPr>
+        <w:drawing>
+          <wp:inline distT="0" distB="0" distL="0" distR="0" wp14:anchorId="095669CD" wp14:editId="0A10C5C9">
+            <wp:extent cx="3022102" cy="2593340"/>
+            <wp:effectExtent l="0" t="0" r="6985" b="0"/>
+            <wp:docPr id="948422619" name="Picture 1" descr="A screenshot of a computer screen&#10;&#10;Description automatically generated"/>
+            <wp:cNvGraphicFramePr>
+              <a:graphicFrameLocks xmlns:a="http://schemas.openxmlformats.org/drawingml/2006/main" noChangeAspect="1"/>
+            </wp:cNvGraphicFramePr>
+            <a:graphic xmlns:a="http://schemas.openxmlformats.org/drawingml/2006/main">
+              <a:graphicData uri="http://schemas.openxmlformats.org/drawingml/2006/picture">
+                <pic:pic xmlns:pic="http://schemas.openxmlformats.org/drawingml/2006/picture">
+                  <pic:nvPicPr>
+                    <pic:cNvPr id="948422619" name="Picture 1" descr="A screenshot of a computer screen&#10;&#10;Description automatically generated"/>
+                    <pic:cNvPicPr/>
+                  </pic:nvPicPr>
+                  <pic:blipFill>
+                    <a:blip r:embed="rId29"/>
+                    <a:stretch>
+                      <a:fillRect/>
+                    </a:stretch>
+                  </pic:blipFill>
+                  <pic:spPr>
+                    <a:xfrm>
+                      <a:off x="0" y="0"/>
+                      <a:ext cx="3040355" cy="2609003"/>
+                    </a:xfrm>
+                    <a:prstGeom prst="rect">
+                      <a:avLst/>
+                    </a:prstGeom>
+                  </pic:spPr>
+                </pic:pic>
+              </a:graphicData>
+            </a:graphic>
+          </wp:inline>
+        </w:drawing>
+      </w:r>
+    </w:p>
+    <w:p>
+      <w:pPr>
+        <w:spacing w:after="0" w:line="240" w:lineRule="auto"/>
+        <w:rPr>
+          <w:rFonts w:ascii="Roboto" w:eastAsia="Times New Roman" w:hAnsi="Roboto" w:cs="Times New Roman"/>
+          <w:color w:val="212529"/>
+          <w:kern w:val="0"/>
+          <w:sz w:val="21"/>
+          <w:szCs w:val="21"/>
+          <w14:ligatures w14:val="none"/>
+        </w:rPr>
+      </w:pPr>
+      <w:r>
+        <w:rPr>
+          <w:rFonts w:ascii="Roboto" w:eastAsia="Times New Roman" w:hAnsi="Roboto" w:cs="Times New Roman"/>
+          <w:noProof/>
+          <w:color w:val="212529"/>
+          <w:kern w:val="0"/>
+          <w:sz w:val="21"/>
+          <w:szCs w:val="21"/>
+          <w14:ligatures w14:val="none"/>
+        </w:rPr>
+        <w:drawing>
+          <wp:inline distT="0" distB="0" distL="0" distR="0" wp14:anchorId="050AB4CF" wp14:editId="15DA9A6D">
+            <wp:extent cx="2870200" cy="1987063"/>
+            <wp:effectExtent l="0" t="0" r="6350" b="0"/>
+            <wp:docPr id="1901596980" name="Picture 1"/>
+            <wp:cNvGraphicFramePr>
+              <a:graphicFrameLocks xmlns:a="http://schemas.openxmlformats.org/drawingml/2006/main" noChangeAspect="1"/>
+            </wp:cNvGraphicFramePr>
+            <a:graphic xmlns:a="http://schemas.openxmlformats.org/drawingml/2006/main">
+              <a:graphicData uri="http://schemas.openxmlformats.org/drawingml/2006/picture">
+                <pic:pic xmlns:pic="http://schemas.openxmlformats.org/drawingml/2006/picture">
+                  <pic:nvPicPr>
+                    <pic:cNvPr id="0" name="Picture 1"/>
+                    <pic:cNvPicPr>
+                      <a:picLocks noChangeAspect="1" noChangeArrowheads="1"/>
+                    </pic:cNvPicPr>
+                  </pic:nvPicPr>
+                  <pic:blipFill>
+                    <a:blip r:embed="rId30" cstate="print">
+                      <a:extLst>
+                        <a:ext uri="{28A0092B-C50C-407E-A947-70E740481C1C}">
+                          <a14:useLocalDpi xmlns:a14="http://schemas.microsoft.com/office/drawing/2010/main" val="0"/>
+                        </a:ext>
+                      </a:extLst>
+                    </a:blip>
+                    <a:srcRect/>
+                    <a:stretch>
+                      <a:fillRect/>
+                    </a:stretch>
+                  </pic:blipFill>
+                  <pic:spPr bwMode="auto">
+                    <a:xfrm>
+                      <a:off x="0" y="0"/>
+                      <a:ext cx="2880651" cy="1994299"/>
+                    </a:xfrm>
+                    <a:prstGeom prst="rect">
+                      <a:avLst/>
+                    </a:prstGeom>
+                    <a:noFill/>
+                    <a:ln>
+                      <a:noFill/>
+                    </a:ln>
+                  </pic:spPr>
+                </pic:pic>
+              </a:graphicData>
+            </a:graphic>
+          </wp:inline>
+        </w:drawing>
+      </w:r>
     </w:p>
     <w:p>
       <w:pPr>
@@ -7556,10 +7977,10 @@
       </w:tblPr>
       <w:tblGrid>
         <w:gridCol w:w="1070"/>
-        <w:gridCol w:w="1985"/>
-        <w:gridCol w:w="2766"/>
-        <w:gridCol w:w="1181"/>
-        <w:gridCol w:w="2348"/>
+        <w:gridCol w:w="1936"/>
+        <w:gridCol w:w="2663"/>
+        <w:gridCol w:w="1395"/>
+        <w:gridCol w:w="2286"/>
       </w:tblGrid>
       <w:tr>
         <w:trPr>
@@ -7583,8 +8004,8 @@
                 <w:iCs/>
                 <w:color w:val="212529"/>
                 <w:kern w:val="0"/>
-                <w:sz w:val="20"/>
-                <w:szCs w:val="20"/>
+                <w:sz w:val="24"/>
+                <w:szCs w:val="24"/>
                 <w14:ligatures w14:val="none"/>
               </w:rPr>
             </w:pPr>
@@ -7597,12 +8018,11 @@
                 <w:iCs/>
                 <w:color w:val="212529"/>
                 <w:kern w:val="0"/>
-                <w:sz w:val="20"/>
-                <w:szCs w:val="20"/>
-                <w14:ligatures w14:val="none"/>
-              </w:rPr>
-              <w:lastRenderedPageBreak/>
-              <w:t>Model</w:t>
+                <w:sz w:val="24"/>
+                <w:szCs w:val="24"/>
+                <w14:ligatures w14:val="none"/>
+              </w:rPr>
+              <w:t>MODEL</w:t>
             </w:r>
           </w:p>
         </w:tc>
@@ -7623,8 +8043,8 @@
                 <w:vanish/>
                 <w:color w:val="212529"/>
                 <w:kern w:val="0"/>
-                <w:sz w:val="20"/>
-                <w:szCs w:val="20"/>
+                <w:sz w:val="24"/>
+                <w:szCs w:val="24"/>
                 <w14:ligatures w14:val="none"/>
               </w:rPr>
             </w:pPr>
@@ -7664,8 +8084,8 @@
                       <w:iCs/>
                       <w:color w:val="212529"/>
                       <w:kern w:val="0"/>
-                      <w:sz w:val="20"/>
-                      <w:szCs w:val="20"/>
+                      <w:sz w:val="24"/>
+                      <w:szCs w:val="24"/>
                       <w14:ligatures w14:val="none"/>
                     </w:rPr>
                   </w:pPr>
@@ -7686,8 +8106,8 @@
                 <w:iCs/>
                 <w:color w:val="212529"/>
                 <w:kern w:val="0"/>
-                <w:sz w:val="20"/>
-                <w:szCs w:val="20"/>
+                <w:sz w:val="24"/>
+                <w:szCs w:val="24"/>
                 <w14:ligatures w14:val="none"/>
               </w:rPr>
             </w:pPr>
@@ -7700,11 +8120,11 @@
                 <w:iCs/>
                 <w:color w:val="212529"/>
                 <w:kern w:val="0"/>
-                <w:sz w:val="20"/>
-                <w:szCs w:val="20"/>
-                <w14:ligatures w14:val="none"/>
-              </w:rPr>
-              <w:t>Key Feature</w:t>
+                <w:sz w:val="24"/>
+                <w:szCs w:val="24"/>
+                <w14:ligatures w14:val="none"/>
+              </w:rPr>
+              <w:t>KEY FEATURE</w:t>
             </w:r>
           </w:p>
         </w:tc>
@@ -7725,8 +8145,8 @@
                 <w:iCs/>
                 <w:color w:val="212529"/>
                 <w:kern w:val="0"/>
-                <w:sz w:val="20"/>
-                <w:szCs w:val="20"/>
+                <w:sz w:val="24"/>
+                <w:szCs w:val="24"/>
                 <w14:ligatures w14:val="none"/>
               </w:rPr>
             </w:pPr>
@@ -7739,11 +8159,11 @@
                 <w:iCs/>
                 <w:color w:val="212529"/>
                 <w:kern w:val="0"/>
-                <w:sz w:val="20"/>
-                <w:szCs w:val="20"/>
-                <w14:ligatures w14:val="none"/>
-              </w:rPr>
-              <w:t>Strengths</w:t>
+                <w:sz w:val="24"/>
+                <w:szCs w:val="24"/>
+                <w14:ligatures w14:val="none"/>
+              </w:rPr>
+              <w:t>STRENGTHS</w:t>
             </w:r>
           </w:p>
         </w:tc>
@@ -7764,8 +8184,8 @@
                 <w:iCs/>
                 <w:color w:val="212529"/>
                 <w:kern w:val="0"/>
-                <w:sz w:val="20"/>
-                <w:szCs w:val="20"/>
+                <w:sz w:val="24"/>
+                <w:szCs w:val="24"/>
                 <w14:ligatures w14:val="none"/>
               </w:rPr>
             </w:pPr>
@@ -7778,11 +8198,11 @@
                 <w:iCs/>
                 <w:color w:val="212529"/>
                 <w:kern w:val="0"/>
-                <w:sz w:val="20"/>
-                <w:szCs w:val="20"/>
-                <w14:ligatures w14:val="none"/>
-              </w:rPr>
-              <w:t>Accuracy</w:t>
+                <w:sz w:val="24"/>
+                <w:szCs w:val="24"/>
+                <w14:ligatures w14:val="none"/>
+              </w:rPr>
+              <w:t>ACCURACY</w:t>
             </w:r>
           </w:p>
           <w:p>
@@ -7798,8 +8218,8 @@
                 <w:iCs/>
                 <w:color w:val="212529"/>
                 <w:kern w:val="0"/>
-                <w:sz w:val="20"/>
-                <w:szCs w:val="20"/>
+                <w:sz w:val="24"/>
+                <w:szCs w:val="24"/>
                 <w14:ligatures w14:val="none"/>
               </w:rPr>
             </w:pPr>
@@ -7822,8 +8242,8 @@
                 <w:iCs/>
                 <w:color w:val="212529"/>
                 <w:kern w:val="0"/>
-                <w:sz w:val="20"/>
-                <w:szCs w:val="20"/>
+                <w:sz w:val="24"/>
+                <w:szCs w:val="24"/>
                 <w14:ligatures w14:val="none"/>
               </w:rPr>
             </w:pPr>
@@ -7836,11 +8256,11 @@
                 <w:iCs/>
                 <w:color w:val="212529"/>
                 <w:kern w:val="0"/>
-                <w:sz w:val="20"/>
-                <w:szCs w:val="20"/>
-                <w14:ligatures w14:val="none"/>
-              </w:rPr>
-              <w:t>Strengths</w:t>
+                <w:sz w:val="24"/>
+                <w:szCs w:val="24"/>
+                <w14:ligatures w14:val="none"/>
+              </w:rPr>
+              <w:t>STRENGTHS</w:t>
             </w:r>
           </w:p>
         </w:tc>
@@ -8195,29 +8615,7 @@
                 <w:szCs w:val="20"/>
                 <w14:ligatures w14:val="none"/>
               </w:rPr>
-              <w:t>separable</w:t>
-            </w:r>
-            <w:r>
-              <w:rPr>
-                <w:rFonts w:asciiTheme="majorHAnsi" w:eastAsia="Times New Roman" w:hAnsiTheme="majorHAnsi" w:cs="Times New Roman"/>
-                <w:color w:val="212529"/>
-                <w:kern w:val="0"/>
-                <w:sz w:val="20"/>
-                <w:szCs w:val="20"/>
-                <w14:ligatures w14:val="none"/>
-              </w:rPr>
-              <w:t xml:space="preserve"> </w:t>
-            </w:r>
-            <w:r>
-              <w:rPr>
-                <w:rFonts w:asciiTheme="majorHAnsi" w:eastAsia="Times New Roman" w:hAnsiTheme="majorHAnsi" w:cs="Times New Roman"/>
-                <w:color w:val="212529"/>
-                <w:kern w:val="0"/>
-                <w:sz w:val="20"/>
-                <w:szCs w:val="20"/>
-                <w14:ligatures w14:val="none"/>
-              </w:rPr>
-              <w:t>convolutions</w:t>
+              <w:t>separable convolutions</w:t>
             </w:r>
           </w:p>
         </w:tc>
@@ -8311,18 +8709,7 @@
                 <w:szCs w:val="20"/>
                 <w14:ligatures w14:val="none"/>
               </w:rPr>
-              <w:t>P</w:t>
-            </w:r>
-            <w:r>
-              <w:rPr>
-                <w:rFonts w:asciiTheme="majorHAnsi" w:eastAsia="Times New Roman" w:hAnsiTheme="majorHAnsi" w:cs="Times New Roman"/>
-                <w:color w:val="212529"/>
-                <w:kern w:val="0"/>
-                <w:sz w:val="20"/>
-                <w:szCs w:val="20"/>
-                <w14:ligatures w14:val="none"/>
-              </w:rPr>
-              <w:t xml:space="preserve">erforms poorly if </w:t>
+              <w:t xml:space="preserve">Performs poorly if </w:t>
             </w:r>
             <w:r>
               <w:rPr>
@@ -8500,7 +8887,19 @@
                 <w:szCs w:val="20"/>
                 <w14:ligatures w14:val="none"/>
               </w:rPr>
-              <w:t>%98</w:t>
+              <w:t>%9</w:t>
+            </w:r>
+            <w:r>
+              <w:rPr>
+                <w:rFonts w:asciiTheme="majorHAnsi" w:eastAsia="Times New Roman" w:hAnsiTheme="majorHAnsi" w:cs="Times New Roman" w:hint="cs"/>
+                <w:color w:val="212529"/>
+                <w:kern w:val="0"/>
+                <w:sz w:val="20"/>
+                <w:szCs w:val="20"/>
+                <w:rtl/>
+                <w14:ligatures w14:val="none"/>
+              </w:rPr>
+              <w:t>5</w:t>
             </w:r>
           </w:p>
         </w:tc>
@@ -8531,18 +8930,7 @@
                 <w:szCs w:val="20"/>
                 <w14:ligatures w14:val="none"/>
               </w:rPr>
-              <w:t>H</w:t>
-            </w:r>
-            <w:r>
-              <w:rPr>
-                <w:rFonts w:asciiTheme="majorHAnsi" w:eastAsia="Times New Roman" w:hAnsiTheme="majorHAnsi" w:cs="Times New Roman"/>
-                <w:color w:val="212529"/>
-                <w:kern w:val="0"/>
-                <w:sz w:val="20"/>
-                <w:szCs w:val="20"/>
-                <w14:ligatures w14:val="none"/>
-              </w:rPr>
-              <w:t>igh computational overhead and memory usage due to concatenating all previous layer outputs</w:t>
+              <w:t>High computational overhead and memory usage due to concatenating all previous layer outputs</w:t>
             </w:r>
           </w:p>
         </w:tc>
@@ -8551,7 +8939,6 @@
     <w:p>
       <w:pPr>
         <w:spacing w:after="0" w:line="240" w:lineRule="auto"/>
-        <w:jc w:val="center"/>
         <w:rPr>
           <w:rFonts w:ascii="Roboto" w:eastAsia="Times New Roman" w:hAnsi="Roboto" w:cs="Times New Roman" w:hint="cs"/>
           <w:color w:val="212529"/>
@@ -8564,6 +8951,8 @@
       </w:pPr>
     </w:p>
     <w:sectPr>
+      <w:headerReference w:type="default" r:id="rId31"/>
+      <w:footerReference w:type="default" r:id="rId32"/>
       <w:pgSz w:w="12240" w:h="15840" w:code="1"/>
       <w:pgMar w:top="1440" w:right="1440" w:bottom="1440" w:left="1440" w:header="720" w:footer="720" w:gutter="0"/>
       <w:pgBorders w:offsetFrom="page">
@@ -8577,6 +8966,148 @@
     </w:sectPr>
   </w:body>
 </w:document>
+</file>
+
+<file path=word/endnotes.xml><?xml version="1.0" encoding="utf-8"?>
+<w:endnotes xmlns:wpc="http://schemas.microsoft.com/office/word/2010/wordprocessingCanvas" xmlns:cx="http://schemas.microsoft.com/office/drawing/2014/chartex" xmlns:cx1="http://schemas.microsoft.com/office/drawing/2015/9/8/chartex" xmlns:cx2="http://schemas.microsoft.com/office/drawing/2015/10/21/chartex" xmlns:cx3="http://schemas.microsoft.com/office/drawing/2016/5/9/chartex" xmlns:cx4="http://schemas.microsoft.com/office/drawing/2016/5/10/chartex" xmlns:cx5="http://schemas.microsoft.com/office/drawing/2016/5/11/chartex" xmlns:cx6="http://schemas.microsoft.com/office/drawing/2016/5/12/chartex" xmlns:cx7="http://schemas.microsoft.com/office/drawing/2016/5/13/chartex" xmlns:cx8="http://schemas.microsoft.com/office/drawing/2016/5/14/chartex" xmlns:mc="http://schemas.openxmlformats.org/markup-compatibility/2006" xmlns:aink="http://schemas.microsoft.com/office/drawing/2016/ink" xmlns:am3d="http://schemas.microsoft.com/office/drawing/2017/model3d" xmlns:o="urn:schemas-microsoft-com:office:office" xmlns:oel="http://schemas.microsoft.com/office/2019/extlst" xmlns:r="http://schemas.openxmlformats.org/officeDocument/2006/relationships" xmlns:m="http://schemas.openxmlformats.org/officeDocument/2006/math" xmlns:v="urn:schemas-microsoft-com:vml" xmlns:wp14="http://schemas.microsoft.com/office/word/2010/wordprocessingDrawing" xmlns:wp="http://schemas.openxmlformats.org/drawingml/2006/wordprocessingDrawing" xmlns:w10="urn:schemas-microsoft-com:office:word" xmlns:w="http://schemas.openxmlformats.org/wordprocessingml/2006/main" xmlns:w14="http://schemas.microsoft.com/office/word/2010/wordml" xmlns:w15="http://schemas.microsoft.com/office/word/2012/wordml" xmlns:w16cex="http://schemas.microsoft.com/office/word/2018/wordml/cex" xmlns:w16cid="http://schemas.microsoft.com/office/word/2016/wordml/cid" xmlns:w16="http://schemas.microsoft.com/office/word/2018/wordml" xmlns:w16du="http://schemas.microsoft.com/office/word/2023/wordml/word16du" xmlns:w16sdtdh="http://schemas.microsoft.com/office/word/2020/wordml/sdtdatahash" xmlns:w16se="http://schemas.microsoft.com/office/word/2015/wordml/symex" xmlns:wpg="http://schemas.microsoft.com/office/word/2010/wordprocessingGroup" xmlns:wpi="http://schemas.microsoft.com/office/word/2010/wordprocessingInk" xmlns:wne="http://schemas.microsoft.com/office/word/2006/wordml" xmlns:wps="http://schemas.microsoft.com/office/word/2010/wordprocessingShape" mc:Ignorable="w14 w15 w16se w16cid w16 w16cex w16sdtdh w16du wp14">
+  <w:endnote w:type="separator" w:id="-1">
+    <w:p>
+      <w:pPr>
+        <w:spacing w:after="0" w:line="240" w:lineRule="auto"/>
+      </w:pPr>
+      <w:r>
+        <w:separator/>
+      </w:r>
+    </w:p>
+  </w:endnote>
+  <w:endnote w:type="continuationSeparator" w:id="0">
+    <w:p>
+      <w:pPr>
+        <w:spacing w:after="0" w:line="240" w:lineRule="auto"/>
+      </w:pPr>
+      <w:r>
+        <w:continuationSeparator/>
+      </w:r>
+    </w:p>
+  </w:endnote>
+</w:endnotes>
+</file>
+
+<file path=word/footer1.xml><?xml version="1.0" encoding="utf-8"?>
+<w:ftr xmlns:wpc="http://schemas.microsoft.com/office/word/2010/wordprocessingCanvas" xmlns:cx="http://schemas.microsoft.com/office/drawing/2014/chartex" xmlns:cx1="http://schemas.microsoft.com/office/drawing/2015/9/8/chartex" xmlns:cx2="http://schemas.microsoft.com/office/drawing/2015/10/21/chartex" xmlns:cx3="http://schemas.microsoft.com/office/drawing/2016/5/9/chartex" xmlns:cx4="http://schemas.microsoft.com/office/drawing/2016/5/10/chartex" xmlns:cx5="http://schemas.microsoft.com/office/drawing/2016/5/11/chartex" xmlns:cx6="http://schemas.microsoft.com/office/drawing/2016/5/12/chartex" xmlns:cx7="http://schemas.microsoft.com/office/drawing/2016/5/13/chartex" xmlns:cx8="http://schemas.microsoft.com/office/drawing/2016/5/14/chartex" xmlns:mc="http://schemas.openxmlformats.org/markup-compatibility/2006" xmlns:aink="http://schemas.microsoft.com/office/drawing/2016/ink" xmlns:am3d="http://schemas.microsoft.com/office/drawing/2017/model3d" xmlns:o="urn:schemas-microsoft-com:office:office" xmlns:oel="http://schemas.microsoft.com/office/2019/extlst" xmlns:r="http://schemas.openxmlformats.org/officeDocument/2006/relationships" xmlns:m="http://schemas.openxmlformats.org/officeDocument/2006/math" xmlns:v="urn:schemas-microsoft-com:vml" xmlns:wp14="http://schemas.microsoft.com/office/word/2010/wordprocessingDrawing" xmlns:wp="http://schemas.openxmlformats.org/drawingml/2006/wordprocessingDrawing" xmlns:w10="urn:schemas-microsoft-com:office:word" xmlns:w="http://schemas.openxmlformats.org/wordprocessingml/2006/main" xmlns:w14="http://schemas.microsoft.com/office/word/2010/wordml" xmlns:w15="http://schemas.microsoft.com/office/word/2012/wordml" xmlns:w16cex="http://schemas.microsoft.com/office/word/2018/wordml/cex" xmlns:w16cid="http://schemas.microsoft.com/office/word/2016/wordml/cid" xmlns:w16="http://schemas.microsoft.com/office/word/2018/wordml" xmlns:w16du="http://schemas.microsoft.com/office/word/2023/wordml/word16du" xmlns:w16sdtdh="http://schemas.microsoft.com/office/word/2020/wordml/sdtdatahash" xmlns:w16se="http://schemas.microsoft.com/office/word/2015/wordml/symex" xmlns:wpg="http://schemas.microsoft.com/office/word/2010/wordprocessingGroup" xmlns:wpi="http://schemas.microsoft.com/office/word/2010/wordprocessingInk" xmlns:wne="http://schemas.microsoft.com/office/word/2006/wordml" xmlns:wps="http://schemas.microsoft.com/office/word/2010/wordprocessingShape" mc:Ignorable="w14 w15 w16se w16cid w16 w16cex w16sdtdh w16du wp14">
+  <w:sdt>
+    <w:sdtPr>
+      <w:id w:val="-1872674748"/>
+      <w:docPartObj>
+        <w:docPartGallery w:val="Page Numbers (Bottom of Page)"/>
+        <w:docPartUnique/>
+      </w:docPartObj>
+    </w:sdtPr>
+    <w:sdtEndPr>
+      <w:rPr>
+        <w:color w:val="7F7F7F" w:themeColor="background1" w:themeShade="7F"/>
+        <w:spacing w:val="60"/>
+      </w:rPr>
+    </w:sdtEndPr>
+    <w:sdtContent>
+      <w:p>
+        <w:pPr>
+          <w:pStyle w:val="Footer"/>
+          <w:pBdr>
+            <w:top w:val="single" w:sz="4" w:space="1" w:color="D9D9D9" w:themeColor="background1" w:themeShade="D9"/>
+          </w:pBdr>
+          <w:rPr>
+            <w:b/>
+            <w:bCs/>
+          </w:rPr>
+        </w:pPr>
+        <w:r>
+          <w:fldChar w:fldCharType="begin"/>
+        </w:r>
+        <w:r>
+          <w:instrText xml:space="preserve"> PAGE   \* MERGEFORMAT </w:instrText>
+        </w:r>
+        <w:r>
+          <w:fldChar w:fldCharType="separate"/>
+        </w:r>
+        <w:r>
+          <w:rPr>
+            <w:b/>
+            <w:bCs/>
+            <w:noProof/>
+          </w:rPr>
+          <w:t>2</w:t>
+        </w:r>
+        <w:r>
+          <w:rPr>
+            <w:b/>
+            <w:bCs/>
+            <w:noProof/>
+          </w:rPr>
+          <w:fldChar w:fldCharType="end"/>
+        </w:r>
+        <w:r>
+          <w:rPr>
+            <w:b/>
+            <w:bCs/>
+          </w:rPr>
+          <w:t xml:space="preserve"> | </w:t>
+        </w:r>
+        <w:r>
+          <w:rPr>
+            <w:color w:val="7F7F7F" w:themeColor="background1" w:themeShade="7F"/>
+            <w:spacing w:val="60"/>
+          </w:rPr>
+          <w:t>Page</w:t>
+        </w:r>
+      </w:p>
+    </w:sdtContent>
+  </w:sdt>
+  <w:p>
+    <w:pPr>
+      <w:pStyle w:val="Footer"/>
+    </w:pPr>
+  </w:p>
+</w:ftr>
+</file>
+
+<file path=word/footnotes.xml><?xml version="1.0" encoding="utf-8"?>
+<w:footnotes xmlns:wpc="http://schemas.microsoft.com/office/word/2010/wordprocessingCanvas" xmlns:cx="http://schemas.microsoft.com/office/drawing/2014/chartex" xmlns:cx1="http://schemas.microsoft.com/office/drawing/2015/9/8/chartex" xmlns:cx2="http://schemas.microsoft.com/office/drawing/2015/10/21/chartex" xmlns:cx3="http://schemas.microsoft.com/office/drawing/2016/5/9/chartex" xmlns:cx4="http://schemas.microsoft.com/office/drawing/2016/5/10/chartex" xmlns:cx5="http://schemas.microsoft.com/office/drawing/2016/5/11/chartex" xmlns:cx6="http://schemas.microsoft.com/office/drawing/2016/5/12/chartex" xmlns:cx7="http://schemas.microsoft.com/office/drawing/2016/5/13/chartex" xmlns:cx8="http://schemas.microsoft.com/office/drawing/2016/5/14/chartex" xmlns:mc="http://schemas.openxmlformats.org/markup-compatibility/2006" xmlns:aink="http://schemas.microsoft.com/office/drawing/2016/ink" xmlns:am3d="http://schemas.microsoft.com/office/drawing/2017/model3d" xmlns:o="urn:schemas-microsoft-com:office:office" xmlns:oel="http://schemas.microsoft.com/office/2019/extlst" xmlns:r="http://schemas.openxmlformats.org/officeDocument/2006/relationships" xmlns:m="http://schemas.openxmlformats.org/officeDocument/2006/math" xmlns:v="urn:schemas-microsoft-com:vml" xmlns:wp14="http://schemas.microsoft.com/office/word/2010/wordprocessingDrawing" xmlns:wp="http://schemas.openxmlformats.org/drawingml/2006/wordprocessingDrawing" xmlns:w10="urn:schemas-microsoft-com:office:word" xmlns:w="http://schemas.openxmlformats.org/wordprocessingml/2006/main" xmlns:w14="http://schemas.microsoft.com/office/word/2010/wordml" xmlns:w15="http://schemas.microsoft.com/office/word/2012/wordml" xmlns:w16cex="http://schemas.microsoft.com/office/word/2018/wordml/cex" xmlns:w16cid="http://schemas.microsoft.com/office/word/2016/wordml/cid" xmlns:w16="http://schemas.microsoft.com/office/word/2018/wordml" xmlns:w16du="http://schemas.microsoft.com/office/word/2023/wordml/word16du" xmlns:w16sdtdh="http://schemas.microsoft.com/office/word/2020/wordml/sdtdatahash" xmlns:w16se="http://schemas.microsoft.com/office/word/2015/wordml/symex" xmlns:wpg="http://schemas.microsoft.com/office/word/2010/wordprocessingGroup" xmlns:wpi="http://schemas.microsoft.com/office/word/2010/wordprocessingInk" xmlns:wne="http://schemas.microsoft.com/office/word/2006/wordml" xmlns:wps="http://schemas.microsoft.com/office/word/2010/wordprocessingShape" mc:Ignorable="w14 w15 w16se w16cid w16 w16cex w16sdtdh w16du wp14">
+  <w:footnote w:type="separator" w:id="-1">
+    <w:p>
+      <w:pPr>
+        <w:spacing w:after="0" w:line="240" w:lineRule="auto"/>
+      </w:pPr>
+      <w:r>
+        <w:separator/>
+      </w:r>
+    </w:p>
+  </w:footnote>
+  <w:footnote w:type="continuationSeparator" w:id="0">
+    <w:p>
+      <w:pPr>
+        <w:spacing w:after="0" w:line="240" w:lineRule="auto"/>
+      </w:pPr>
+      <w:r>
+        <w:continuationSeparator/>
+      </w:r>
+    </w:p>
+  </w:footnote>
+</w:footnotes>
+</file>
+
+<file path=word/header1.xml><?xml version="1.0" encoding="utf-8"?>
+<w:hdr xmlns:wpc="http://schemas.microsoft.com/office/word/2010/wordprocessingCanvas" xmlns:cx="http://schemas.microsoft.com/office/drawing/2014/chartex" xmlns:cx1="http://schemas.microsoft.com/office/drawing/2015/9/8/chartex" xmlns:cx2="http://schemas.microsoft.com/office/drawing/2015/10/21/chartex" xmlns:cx3="http://schemas.microsoft.com/office/drawing/2016/5/9/chartex" xmlns:cx4="http://schemas.microsoft.com/office/drawing/2016/5/10/chartex" xmlns:cx5="http://schemas.microsoft.com/office/drawing/2016/5/11/chartex" xmlns:cx6="http://schemas.microsoft.com/office/drawing/2016/5/12/chartex" xmlns:cx7="http://schemas.microsoft.com/office/drawing/2016/5/13/chartex" xmlns:cx8="http://schemas.microsoft.com/office/drawing/2016/5/14/chartex" xmlns:mc="http://schemas.openxmlformats.org/markup-compatibility/2006" xmlns:aink="http://schemas.microsoft.com/office/drawing/2016/ink" xmlns:am3d="http://schemas.microsoft.com/office/drawing/2017/model3d" xmlns:o="urn:schemas-microsoft-com:office:office" xmlns:oel="http://schemas.microsoft.com/office/2019/extlst" xmlns:r="http://schemas.openxmlformats.org/officeDocument/2006/relationships" xmlns:m="http://schemas.openxmlformats.org/officeDocument/2006/math" xmlns:v="urn:schemas-microsoft-com:vml" xmlns:wp14="http://schemas.microsoft.com/office/word/2010/wordprocessingDrawing" xmlns:wp="http://schemas.openxmlformats.org/drawingml/2006/wordprocessingDrawing" xmlns:w10="urn:schemas-microsoft-com:office:word" xmlns:w="http://schemas.openxmlformats.org/wordprocessingml/2006/main" xmlns:w14="http://schemas.microsoft.com/office/word/2010/wordml" xmlns:w15="http://schemas.microsoft.com/office/word/2012/wordml" xmlns:w16cex="http://schemas.microsoft.com/office/word/2018/wordml/cex" xmlns:w16cid="http://schemas.microsoft.com/office/word/2016/wordml/cid" xmlns:w16="http://schemas.microsoft.com/office/word/2018/wordml" xmlns:w16du="http://schemas.microsoft.com/office/word/2023/wordml/word16du" xmlns:w16sdtdh="http://schemas.microsoft.com/office/word/2020/wordml/sdtdatahash" xmlns:w16se="http://schemas.microsoft.com/office/word/2015/wordml/symex" xmlns:wpg="http://schemas.microsoft.com/office/word/2010/wordprocessingGroup" xmlns:wpi="http://schemas.microsoft.com/office/word/2010/wordprocessingInk" xmlns:wne="http://schemas.microsoft.com/office/word/2006/wordml" xmlns:wps="http://schemas.microsoft.com/office/word/2010/wordprocessingShape" mc:Ignorable="w14 w15 w16se w16cid w16 w16cex w16sdtdh w16du wp14">
+  <w:p>
+    <w:pPr>
+      <w:pStyle w:val="Header"/>
+      <w:jc w:val="center"/>
+    </w:pPr>
+    <w:r>
+      <w:t>Neural Network &amp; Deep Learning Course</w:t>
+    </w:r>
+  </w:p>
+</w:hdr>
 </file>
 
 <file path=word/numbering.xml><?xml version="1.0" encoding="utf-8"?>
@@ -10244,7 +10775,7 @@
   <w:style w:type="paragraph" w:default="1" w:styleId="Normal">
     <w:name w:val="Normal"/>
     <w:qFormat/>
-    <w:rsid w:val="008C3EFB"/>
+    <w:rsid w:val="002F74E7"/>
   </w:style>
   <w:style w:type="paragraph" w:styleId="Heading1">
     <w:name w:val="heading 1"/>
@@ -10447,6 +10978,7 @@
   <w:style w:type="character" w:default="1" w:styleId="DefaultParagraphFont">
     <w:name w:val="Default Paragraph Font"/>
     <w:uiPriority w:val="1"/>
+    <w:semiHidden/>
     <w:unhideWhenUsed/>
   </w:style>
   <w:style w:type="table" w:default="1" w:styleId="TableNormal">
@@ -10915,6 +11447,50 @@
       </w:rPr>
     </w:tblStylePr>
   </w:style>
+  <w:style w:type="paragraph" w:styleId="Header">
+    <w:name w:val="header"/>
+    <w:basedOn w:val="Normal"/>
+    <w:link w:val="HeaderChar"/>
+    <w:uiPriority w:val="99"/>
+    <w:unhideWhenUsed/>
+    <w:rsid w:val="002F74E7"/>
+    <w:pPr>
+      <w:tabs>
+        <w:tab w:val="center" w:pos="4680"/>
+        <w:tab w:val="right" w:pos="9360"/>
+      </w:tabs>
+      <w:spacing w:after="0" w:line="240" w:lineRule="auto"/>
+    </w:pPr>
+  </w:style>
+  <w:style w:type="character" w:customStyle="1" w:styleId="HeaderChar">
+    <w:name w:val="Header Char"/>
+    <w:basedOn w:val="DefaultParagraphFont"/>
+    <w:link w:val="Header"/>
+    <w:uiPriority w:val="99"/>
+    <w:rsid w:val="002F74E7"/>
+  </w:style>
+  <w:style w:type="paragraph" w:styleId="Footer">
+    <w:name w:val="footer"/>
+    <w:basedOn w:val="Normal"/>
+    <w:link w:val="FooterChar"/>
+    <w:uiPriority w:val="99"/>
+    <w:unhideWhenUsed/>
+    <w:rsid w:val="002F74E7"/>
+    <w:pPr>
+      <w:tabs>
+        <w:tab w:val="center" w:pos="4680"/>
+        <w:tab w:val="right" w:pos="9360"/>
+      </w:tabs>
+      <w:spacing w:after="0" w:line="240" w:lineRule="auto"/>
+    </w:pPr>
+  </w:style>
+  <w:style w:type="character" w:customStyle="1" w:styleId="FooterChar">
+    <w:name w:val="Footer Char"/>
+    <w:basedOn w:val="DefaultParagraphFont"/>
+    <w:link w:val="Footer"/>
+    <w:uiPriority w:val="99"/>
+    <w:rsid w:val="002F74E7"/>
+  </w:style>
 </w:styles>
 </file>
 

</xml_diff>